<commit_message>
testes, procedure e triggers finalizados, pequenos ajustes na documentacao
</commit_message>
<xml_diff>
--- a/dicionario_dados.docx
+++ b/dicionario_dados.docx
@@ -48,7 +48,16 @@
           <w:b/>
           <w:bCs/>
         </w:rPr>
-        <w:t>Tabela U</w:t>
+        <w:t xml:space="preserve">Tabela </w:t>
+      </w:r>
+      <w:proofErr w:type="spellStart"/>
+      <w:r>
+        <w:rPr>
+          <w:rFonts w:ascii="Arial" w:hAnsi="Arial" w:cs="Arial"/>
+          <w:b/>
+          <w:bCs/>
+        </w:rPr>
+        <w:t>U</w:t>
       </w:r>
       <w:r>
         <w:rPr>
@@ -58,6 +67,7 @@
         </w:rPr>
         <w:t>suario</w:t>
       </w:r>
+      <w:proofErr w:type="spellEnd"/>
       <w:r>
         <w:rPr>
           <w:rFonts w:ascii="Arial" w:hAnsi="Arial" w:cs="Arial"/>
@@ -277,12 +287,14 @@
                 <w:rFonts w:ascii="Arial" w:hAnsi="Arial" w:cs="Arial"/>
               </w:rPr>
             </w:pPr>
+            <w:proofErr w:type="spellStart"/>
             <w:r>
               <w:rPr>
                 <w:rFonts w:ascii="Arial" w:hAnsi="Arial" w:cs="Arial"/>
               </w:rPr>
               <w:t>email</w:t>
             </w:r>
+            <w:proofErr w:type="spellEnd"/>
           </w:p>
         </w:tc>
         <w:tc>
@@ -295,11 +307,19 @@
                 <w:rFonts w:ascii="Arial" w:hAnsi="Arial" w:cs="Arial"/>
               </w:rPr>
             </w:pPr>
-            <w:r>
-              <w:rPr>
-                <w:rFonts w:ascii="Arial" w:hAnsi="Arial" w:cs="Arial"/>
-              </w:rPr>
-              <w:t>email do usuário</w:t>
+            <w:proofErr w:type="spellStart"/>
+            <w:r>
+              <w:rPr>
+                <w:rFonts w:ascii="Arial" w:hAnsi="Arial" w:cs="Arial"/>
+              </w:rPr>
+              <w:t>email</w:t>
+            </w:r>
+            <w:proofErr w:type="spellEnd"/>
+            <w:r>
+              <w:rPr>
+                <w:rFonts w:ascii="Arial" w:hAnsi="Arial" w:cs="Arial"/>
+              </w:rPr>
+              <w:t xml:space="preserve"> do usuário</w:t>
             </w:r>
           </w:p>
         </w:tc>
@@ -331,11 +351,27 @@
                 <w:rFonts w:ascii="Arial" w:hAnsi="Arial" w:cs="Arial"/>
               </w:rPr>
             </w:pPr>
-            <w:r>
-              <w:rPr>
-                <w:rFonts w:ascii="Arial" w:hAnsi="Arial" w:cs="Arial"/>
-              </w:rPr>
-              <w:t>varchar(30)</w:t>
+            <w:proofErr w:type="spellStart"/>
+            <w:proofErr w:type="gramStart"/>
+            <w:r>
+              <w:rPr>
+                <w:rFonts w:ascii="Arial" w:hAnsi="Arial" w:cs="Arial"/>
+              </w:rPr>
+              <w:t>varchar</w:t>
+            </w:r>
+            <w:proofErr w:type="spellEnd"/>
+            <w:r>
+              <w:rPr>
+                <w:rFonts w:ascii="Arial" w:hAnsi="Arial" w:cs="Arial"/>
+              </w:rPr>
+              <w:t>(</w:t>
+            </w:r>
+            <w:proofErr w:type="gramEnd"/>
+            <w:r>
+              <w:rPr>
+                <w:rFonts w:ascii="Arial" w:hAnsi="Arial" w:cs="Arial"/>
+              </w:rPr>
+              <w:t>30)</w:t>
             </w:r>
           </w:p>
         </w:tc>
@@ -423,12 +459,14 @@
                 <w:rFonts w:ascii="Arial" w:hAnsi="Arial" w:cs="Arial"/>
               </w:rPr>
             </w:pPr>
+            <w:proofErr w:type="spellStart"/>
             <w:r>
               <w:rPr>
                 <w:rFonts w:ascii="Arial" w:hAnsi="Arial" w:cs="Arial"/>
               </w:rPr>
               <w:t>nome_usuario</w:t>
             </w:r>
+            <w:proofErr w:type="spellEnd"/>
           </w:p>
         </w:tc>
         <w:tc>
@@ -477,11 +515,27 @@
                 <w:rFonts w:ascii="Arial" w:hAnsi="Arial" w:cs="Arial"/>
               </w:rPr>
             </w:pPr>
-            <w:r>
-              <w:rPr>
-                <w:rFonts w:ascii="Arial" w:hAnsi="Arial" w:cs="Arial"/>
-              </w:rPr>
-              <w:t>varchar(30)</w:t>
+            <w:proofErr w:type="spellStart"/>
+            <w:proofErr w:type="gramStart"/>
+            <w:r>
+              <w:rPr>
+                <w:rFonts w:ascii="Arial" w:hAnsi="Arial" w:cs="Arial"/>
+              </w:rPr>
+              <w:t>varchar</w:t>
+            </w:r>
+            <w:proofErr w:type="spellEnd"/>
+            <w:r>
+              <w:rPr>
+                <w:rFonts w:ascii="Arial" w:hAnsi="Arial" w:cs="Arial"/>
+              </w:rPr>
+              <w:t>(</w:t>
+            </w:r>
+            <w:proofErr w:type="gramEnd"/>
+            <w:r>
+              <w:rPr>
+                <w:rFonts w:ascii="Arial" w:hAnsi="Arial" w:cs="Arial"/>
+              </w:rPr>
+              <w:t>30)</w:t>
             </w:r>
           </w:p>
         </w:tc>
@@ -569,12 +623,14 @@
                 <w:rFonts w:ascii="Arial" w:hAnsi="Arial" w:cs="Arial"/>
               </w:rPr>
             </w:pPr>
+            <w:proofErr w:type="spellStart"/>
             <w:r>
               <w:rPr>
                 <w:rFonts w:ascii="Arial" w:hAnsi="Arial" w:cs="Arial"/>
               </w:rPr>
               <w:t>nome_cidade</w:t>
             </w:r>
+            <w:proofErr w:type="spellEnd"/>
           </w:p>
         </w:tc>
         <w:tc>
@@ -623,11 +679,27 @@
                 <w:rFonts w:ascii="Arial" w:hAnsi="Arial" w:cs="Arial"/>
               </w:rPr>
             </w:pPr>
-            <w:r>
-              <w:rPr>
-                <w:rFonts w:ascii="Arial" w:hAnsi="Arial" w:cs="Arial"/>
-              </w:rPr>
-              <w:t>varchar(30)</w:t>
+            <w:proofErr w:type="spellStart"/>
+            <w:proofErr w:type="gramStart"/>
+            <w:r>
+              <w:rPr>
+                <w:rFonts w:ascii="Arial" w:hAnsi="Arial" w:cs="Arial"/>
+              </w:rPr>
+              <w:t>varchar</w:t>
+            </w:r>
+            <w:proofErr w:type="spellEnd"/>
+            <w:r>
+              <w:rPr>
+                <w:rFonts w:ascii="Arial" w:hAnsi="Arial" w:cs="Arial"/>
+              </w:rPr>
+              <w:t>(</w:t>
+            </w:r>
+            <w:proofErr w:type="gramEnd"/>
+            <w:r>
+              <w:rPr>
+                <w:rFonts w:ascii="Arial" w:hAnsi="Arial" w:cs="Arial"/>
+              </w:rPr>
+              <w:t>30)</w:t>
             </w:r>
           </w:p>
         </w:tc>
@@ -733,11 +805,19 @@
                 <w:rFonts w:ascii="Arial" w:hAnsi="Arial" w:cs="Arial"/>
               </w:rPr>
             </w:pPr>
-            <w:r>
-              <w:rPr>
-                <w:rFonts w:ascii="Arial" w:hAnsi="Arial" w:cs="Arial"/>
-              </w:rPr>
-              <w:t xml:space="preserve">Usuario </w:t>
+            <w:proofErr w:type="spellStart"/>
+            <w:r>
+              <w:rPr>
+                <w:rFonts w:ascii="Arial" w:hAnsi="Arial" w:cs="Arial"/>
+              </w:rPr>
+              <w:t>Usuario</w:t>
+            </w:r>
+            <w:proofErr w:type="spellEnd"/>
+            <w:r>
+              <w:rPr>
+                <w:rFonts w:ascii="Arial" w:hAnsi="Arial" w:cs="Arial"/>
+              </w:rPr>
+              <w:t xml:space="preserve"> </w:t>
             </w:r>
             <w:r>
               <w:rPr>
@@ -787,12 +867,14 @@
                 <w:rFonts w:ascii="Arial" w:hAnsi="Arial" w:cs="Arial"/>
               </w:rPr>
             </w:pPr>
+            <w:proofErr w:type="spellStart"/>
             <w:r>
               <w:rPr>
                 <w:rFonts w:ascii="Arial" w:hAnsi="Arial" w:cs="Arial"/>
               </w:rPr>
               <w:t>boolean</w:t>
             </w:r>
+            <w:proofErr w:type="spellEnd"/>
           </w:p>
         </w:tc>
         <w:tc>
@@ -890,14 +972,32 @@
         </w:rPr>
         <w:t xml:space="preserve">Tabela </w:t>
       </w:r>
+      <w:proofErr w:type="spellStart"/>
       <w:r>
         <w:rPr>
           <w:rFonts w:ascii="Arial" w:hAnsi="Arial" w:cs="Arial"/>
           <w:b/>
           <w:bCs/>
         </w:rPr>
-        <w:t>Passaro</w:t>
+        <w:t>P</w:t>
       </w:r>
+      <w:r>
+        <w:rPr>
+          <w:rFonts w:ascii="Arial" w:hAnsi="Arial" w:cs="Arial"/>
+          <w:b/>
+          <w:bCs/>
+        </w:rPr>
+        <w:t>a</w:t>
+      </w:r>
+      <w:r>
+        <w:rPr>
+          <w:rFonts w:ascii="Arial" w:hAnsi="Arial" w:cs="Arial"/>
+          <w:b/>
+          <w:bCs/>
+        </w:rPr>
+        <w:t>ssaro</w:t>
+      </w:r>
+      <w:proofErr w:type="spellEnd"/>
       <w:r>
         <w:rPr>
           <w:rFonts w:ascii="Arial" w:hAnsi="Arial" w:cs="Arial"/>
@@ -928,7 +1028,19 @@
         <w:rPr>
           <w:rFonts w:ascii="Arial" w:hAnsi="Arial" w:cs="Arial"/>
         </w:rPr>
-        <w:t>passaros</w:t>
+        <w:t>p</w:t>
+      </w:r>
+      <w:r>
+        <w:rPr>
+          <w:rFonts w:ascii="Arial" w:hAnsi="Arial" w:cs="Arial"/>
+        </w:rPr>
+        <w:t>á</w:t>
+      </w:r>
+      <w:r>
+        <w:rPr>
+          <w:rFonts w:ascii="Arial" w:hAnsi="Arial" w:cs="Arial"/>
+        </w:rPr>
+        <w:t>ssaros</w:t>
       </w:r>
       <w:r>
         <w:rPr>
@@ -1141,12 +1253,20 @@
                 <w:rFonts w:ascii="Arial" w:hAnsi="Arial" w:cs="Arial"/>
               </w:rPr>
             </w:pPr>
-            <w:r>
-              <w:rPr>
-                <w:rFonts w:ascii="Arial" w:hAnsi="Arial" w:cs="Arial"/>
-              </w:rPr>
-              <w:t>Nome_passaro</w:t>
-            </w:r>
+            <w:proofErr w:type="spellStart"/>
+            <w:r>
+              <w:rPr>
+                <w:rFonts w:ascii="Arial" w:hAnsi="Arial" w:cs="Arial"/>
+              </w:rPr>
+              <w:t>n</w:t>
+            </w:r>
+            <w:r>
+              <w:rPr>
+                <w:rFonts w:ascii="Arial" w:hAnsi="Arial" w:cs="Arial"/>
+              </w:rPr>
+              <w:t>ome_passaro</w:t>
+            </w:r>
+            <w:proofErr w:type="spellEnd"/>
           </w:p>
         </w:tc>
         <w:tc>
@@ -1163,8 +1283,16 @@
               <w:rPr>
                 <w:rFonts w:ascii="Arial" w:hAnsi="Arial" w:cs="Arial"/>
               </w:rPr>
-              <w:t>Nome/espécie do passaro</w:t>
-            </w:r>
+              <w:t xml:space="preserve">Nome/espécie do </w:t>
+            </w:r>
+            <w:proofErr w:type="spellStart"/>
+            <w:r>
+              <w:rPr>
+                <w:rFonts w:ascii="Arial" w:hAnsi="Arial" w:cs="Arial"/>
+              </w:rPr>
+              <w:t>passaro</w:t>
+            </w:r>
+            <w:proofErr w:type="spellEnd"/>
           </w:p>
         </w:tc>
         <w:tc>
@@ -1195,11 +1323,27 @@
                 <w:rFonts w:ascii="Arial" w:hAnsi="Arial" w:cs="Arial"/>
               </w:rPr>
             </w:pPr>
-            <w:r>
-              <w:rPr>
-                <w:rFonts w:ascii="Arial" w:hAnsi="Arial" w:cs="Arial"/>
-              </w:rPr>
-              <w:t>varchar(30)</w:t>
+            <w:proofErr w:type="spellStart"/>
+            <w:proofErr w:type="gramStart"/>
+            <w:r>
+              <w:rPr>
+                <w:rFonts w:ascii="Arial" w:hAnsi="Arial" w:cs="Arial"/>
+              </w:rPr>
+              <w:t>varchar</w:t>
+            </w:r>
+            <w:proofErr w:type="spellEnd"/>
+            <w:r>
+              <w:rPr>
+                <w:rFonts w:ascii="Arial" w:hAnsi="Arial" w:cs="Arial"/>
+              </w:rPr>
+              <w:t>(</w:t>
+            </w:r>
+            <w:proofErr w:type="gramEnd"/>
+            <w:r>
+              <w:rPr>
+                <w:rFonts w:ascii="Arial" w:hAnsi="Arial" w:cs="Arial"/>
+              </w:rPr>
+              <w:t>30)</w:t>
             </w:r>
           </w:p>
         </w:tc>
@@ -1309,23 +1453,7 @@
           <w:b/>
           <w:bCs/>
         </w:rPr>
-        <w:t xml:space="preserve">Tabela </w:t>
-      </w:r>
-      <w:r>
-        <w:rPr>
-          <w:rFonts w:ascii="Arial" w:hAnsi="Arial" w:cs="Arial"/>
-          <w:b/>
-          <w:bCs/>
-        </w:rPr>
-        <w:t>Cidades</w:t>
-      </w:r>
-      <w:r>
-        <w:rPr>
-          <w:rFonts w:ascii="Arial" w:hAnsi="Arial" w:cs="Arial"/>
-          <w:b/>
-          <w:bCs/>
-        </w:rPr>
-        <w:t>:</w:t>
+        <w:t>Tabela Cidades:</w:t>
       </w:r>
     </w:p>
     <w:p>
@@ -1562,18 +1690,20 @@
                 <w:rFonts w:ascii="Arial" w:hAnsi="Arial" w:cs="Arial"/>
               </w:rPr>
             </w:pPr>
-            <w:r>
-              <w:rPr>
-                <w:rFonts w:ascii="Arial" w:hAnsi="Arial" w:cs="Arial"/>
-              </w:rPr>
-              <w:t>Nome_</w:t>
-            </w:r>
-            <w:r>
-              <w:rPr>
-                <w:rFonts w:ascii="Arial" w:hAnsi="Arial" w:cs="Arial"/>
-              </w:rPr>
-              <w:t>cidades</w:t>
-            </w:r>
+            <w:proofErr w:type="spellStart"/>
+            <w:r>
+              <w:rPr>
+                <w:rFonts w:ascii="Arial" w:hAnsi="Arial" w:cs="Arial"/>
+              </w:rPr>
+              <w:t>n</w:t>
+            </w:r>
+            <w:r>
+              <w:rPr>
+                <w:rFonts w:ascii="Arial" w:hAnsi="Arial" w:cs="Arial"/>
+              </w:rPr>
+              <w:t>ome_cidade</w:t>
+            </w:r>
+            <w:proofErr w:type="spellEnd"/>
           </w:p>
         </w:tc>
         <w:tc>
@@ -1590,13 +1720,7 @@
               <w:rPr>
                 <w:rFonts w:ascii="Arial" w:hAnsi="Arial" w:cs="Arial"/>
               </w:rPr>
-              <w:t>Nome</w:t>
-            </w:r>
-            <w:r>
-              <w:rPr>
-                <w:rFonts w:ascii="Arial" w:hAnsi="Arial" w:cs="Arial"/>
-              </w:rPr>
-              <w:t xml:space="preserve"> da cidade</w:t>
+              <w:t>Nome da cidade</w:t>
             </w:r>
           </w:p>
         </w:tc>
@@ -1628,11 +1752,27 @@
                 <w:rFonts w:ascii="Arial" w:hAnsi="Arial" w:cs="Arial"/>
               </w:rPr>
             </w:pPr>
-            <w:r>
-              <w:rPr>
-                <w:rFonts w:ascii="Arial" w:hAnsi="Arial" w:cs="Arial"/>
-              </w:rPr>
-              <w:t>varchar(30)</w:t>
+            <w:proofErr w:type="spellStart"/>
+            <w:proofErr w:type="gramStart"/>
+            <w:r>
+              <w:rPr>
+                <w:rFonts w:ascii="Arial" w:hAnsi="Arial" w:cs="Arial"/>
+              </w:rPr>
+              <w:t>varchar</w:t>
+            </w:r>
+            <w:proofErr w:type="spellEnd"/>
+            <w:r>
+              <w:rPr>
+                <w:rFonts w:ascii="Arial" w:hAnsi="Arial" w:cs="Arial"/>
+              </w:rPr>
+              <w:t>(</w:t>
+            </w:r>
+            <w:proofErr w:type="gramEnd"/>
+            <w:r>
+              <w:rPr>
+                <w:rFonts w:ascii="Arial" w:hAnsi="Arial" w:cs="Arial"/>
+              </w:rPr>
+              <w:t>30)</w:t>
             </w:r>
           </w:p>
         </w:tc>
@@ -1796,16 +1936,18 @@
           <w:b/>
           <w:bCs/>
         </w:rPr>
-        <w:t>Tabela Usuario</w:t>
+        <w:t xml:space="preserve">Tabela </w:t>
       </w:r>
+      <w:proofErr w:type="spellStart"/>
       <w:r>
         <w:rPr>
           <w:rFonts w:ascii="Arial" w:hAnsi="Arial" w:cs="Arial"/>
           <w:b/>
           <w:bCs/>
         </w:rPr>
-        <w:t>_passaro</w:t>
+        <w:t>Usuario_passaro</w:t>
       </w:r>
+      <w:proofErr w:type="spellEnd"/>
       <w:r>
         <w:rPr>
           <w:rFonts w:ascii="Arial" w:hAnsi="Arial" w:cs="Arial"/>
@@ -1860,8 +2002,16 @@
         <w:rPr>
           <w:rFonts w:ascii="Arial" w:hAnsi="Arial" w:cs="Arial"/>
         </w:rPr>
-        <w:t>. Um usuário pode preferir mais de um pássaro e um pássaro pode ser preferido por mais de um usuario</w:t>
+        <w:t xml:space="preserve">. Um usuário pode preferir mais de um pássaro e um pássaro pode ser preferido por mais de um </w:t>
       </w:r>
+      <w:proofErr w:type="spellStart"/>
+      <w:r>
+        <w:rPr>
+          <w:rFonts w:ascii="Arial" w:hAnsi="Arial" w:cs="Arial"/>
+        </w:rPr>
+        <w:t>usuario</w:t>
+      </w:r>
+      <w:proofErr w:type="spellEnd"/>
       <w:r>
         <w:rPr>
           <w:rFonts w:ascii="Arial" w:hAnsi="Arial" w:cs="Arial"/>
@@ -2061,12 +2211,14 @@
                 <w:rFonts w:ascii="Arial" w:hAnsi="Arial" w:cs="Arial"/>
               </w:rPr>
             </w:pPr>
+            <w:proofErr w:type="spellStart"/>
             <w:r>
               <w:rPr>
                 <w:rFonts w:ascii="Arial" w:hAnsi="Arial" w:cs="Arial"/>
               </w:rPr>
               <w:t>email</w:t>
             </w:r>
+            <w:proofErr w:type="spellEnd"/>
           </w:p>
         </w:tc>
         <w:tc>
@@ -2079,11 +2231,19 @@
                 <w:rFonts w:ascii="Arial" w:hAnsi="Arial" w:cs="Arial"/>
               </w:rPr>
             </w:pPr>
-            <w:r>
-              <w:rPr>
-                <w:rFonts w:ascii="Arial" w:hAnsi="Arial" w:cs="Arial"/>
-              </w:rPr>
-              <w:t>email do usuário</w:t>
+            <w:proofErr w:type="spellStart"/>
+            <w:r>
+              <w:rPr>
+                <w:rFonts w:ascii="Arial" w:hAnsi="Arial" w:cs="Arial"/>
+              </w:rPr>
+              <w:t>email</w:t>
+            </w:r>
+            <w:proofErr w:type="spellEnd"/>
+            <w:r>
+              <w:rPr>
+                <w:rFonts w:ascii="Arial" w:hAnsi="Arial" w:cs="Arial"/>
+              </w:rPr>
+              <w:t xml:space="preserve"> do usuário</w:t>
             </w:r>
           </w:p>
         </w:tc>
@@ -2115,11 +2275,27 @@
                 <w:rFonts w:ascii="Arial" w:hAnsi="Arial" w:cs="Arial"/>
               </w:rPr>
             </w:pPr>
-            <w:r>
-              <w:rPr>
-                <w:rFonts w:ascii="Arial" w:hAnsi="Arial" w:cs="Arial"/>
-              </w:rPr>
-              <w:t>varchar(30)</w:t>
+            <w:proofErr w:type="spellStart"/>
+            <w:proofErr w:type="gramStart"/>
+            <w:r>
+              <w:rPr>
+                <w:rFonts w:ascii="Arial" w:hAnsi="Arial" w:cs="Arial"/>
+              </w:rPr>
+              <w:t>varchar</w:t>
+            </w:r>
+            <w:proofErr w:type="spellEnd"/>
+            <w:r>
+              <w:rPr>
+                <w:rFonts w:ascii="Arial" w:hAnsi="Arial" w:cs="Arial"/>
+              </w:rPr>
+              <w:t>(</w:t>
+            </w:r>
+            <w:proofErr w:type="gramEnd"/>
+            <w:r>
+              <w:rPr>
+                <w:rFonts w:ascii="Arial" w:hAnsi="Arial" w:cs="Arial"/>
+              </w:rPr>
+              <w:t>30)</w:t>
             </w:r>
           </w:p>
         </w:tc>
@@ -2169,12 +2345,14 @@
                 <w:rFonts w:ascii="Arial" w:hAnsi="Arial" w:cs="Arial"/>
               </w:rPr>
             </w:pPr>
+            <w:proofErr w:type="spellStart"/>
             <w:r>
               <w:rPr>
                 <w:rFonts w:ascii="Arial" w:hAnsi="Arial" w:cs="Arial"/>
               </w:rPr>
               <w:t>Usuario</w:t>
             </w:r>
+            <w:proofErr w:type="spellEnd"/>
           </w:p>
         </w:tc>
         <w:tc>
@@ -2207,6 +2385,7 @@
                 <w:rFonts w:ascii="Arial" w:hAnsi="Arial" w:cs="Arial"/>
               </w:rPr>
             </w:pPr>
+            <w:proofErr w:type="spellStart"/>
             <w:r>
               <w:rPr>
                 <w:rFonts w:ascii="Arial" w:hAnsi="Arial" w:cs="Arial"/>
@@ -2219,6 +2398,7 @@
               </w:rPr>
               <w:t>passaro</w:t>
             </w:r>
+            <w:proofErr w:type="spellEnd"/>
           </w:p>
         </w:tc>
         <w:tc>
@@ -2237,12 +2417,14 @@
               </w:rPr>
               <w:t xml:space="preserve">Nome do </w:t>
             </w:r>
+            <w:proofErr w:type="spellStart"/>
             <w:r>
               <w:rPr>
                 <w:rFonts w:ascii="Arial" w:hAnsi="Arial" w:cs="Arial"/>
               </w:rPr>
               <w:t>passaro</w:t>
             </w:r>
+            <w:proofErr w:type="spellEnd"/>
           </w:p>
         </w:tc>
         <w:tc>
@@ -2273,11 +2455,27 @@
                 <w:rFonts w:ascii="Arial" w:hAnsi="Arial" w:cs="Arial"/>
               </w:rPr>
             </w:pPr>
-            <w:r>
-              <w:rPr>
-                <w:rFonts w:ascii="Arial" w:hAnsi="Arial" w:cs="Arial"/>
-              </w:rPr>
-              <w:t>varchar(30)</w:t>
+            <w:proofErr w:type="spellStart"/>
+            <w:proofErr w:type="gramStart"/>
+            <w:r>
+              <w:rPr>
+                <w:rFonts w:ascii="Arial" w:hAnsi="Arial" w:cs="Arial"/>
+              </w:rPr>
+              <w:t>varchar</w:t>
+            </w:r>
+            <w:proofErr w:type="spellEnd"/>
+            <w:r>
+              <w:rPr>
+                <w:rFonts w:ascii="Arial" w:hAnsi="Arial" w:cs="Arial"/>
+              </w:rPr>
+              <w:t>(</w:t>
+            </w:r>
+            <w:proofErr w:type="gramEnd"/>
+            <w:r>
+              <w:rPr>
+                <w:rFonts w:ascii="Arial" w:hAnsi="Arial" w:cs="Arial"/>
+              </w:rPr>
+              <w:t>30)</w:t>
             </w:r>
           </w:p>
         </w:tc>
@@ -2327,12 +2525,14 @@
                 <w:rFonts w:ascii="Arial" w:hAnsi="Arial" w:cs="Arial"/>
               </w:rPr>
             </w:pPr>
+            <w:proofErr w:type="spellStart"/>
             <w:r>
               <w:rPr>
                 <w:rFonts w:ascii="Arial" w:hAnsi="Arial" w:cs="Arial"/>
               </w:rPr>
               <w:t>Passaro</w:t>
             </w:r>
+            <w:proofErr w:type="spellEnd"/>
           </w:p>
         </w:tc>
         <w:tc>
@@ -2389,23 +2589,7 @@
           <w:b/>
           <w:bCs/>
         </w:rPr>
-        <w:t xml:space="preserve">Tabela </w:t>
-      </w:r>
-      <w:r>
-        <w:rPr>
-          <w:rFonts w:ascii="Arial" w:hAnsi="Arial" w:cs="Arial"/>
-          <w:b/>
-          <w:bCs/>
-        </w:rPr>
-        <w:t>Post</w:t>
-      </w:r>
-      <w:r>
-        <w:rPr>
-          <w:rFonts w:ascii="Arial" w:hAnsi="Arial" w:cs="Arial"/>
-          <w:b/>
-          <w:bCs/>
-        </w:rPr>
-        <w:t>:</w:t>
+        <w:t>Tabela Post:</w:t>
       </w:r>
     </w:p>
     <w:p>
@@ -2630,12 +2814,14 @@
                 <w:rFonts w:ascii="Arial" w:hAnsi="Arial" w:cs="Arial"/>
               </w:rPr>
             </w:pPr>
+            <w:proofErr w:type="spellStart"/>
             <w:r>
               <w:rPr>
                 <w:rFonts w:ascii="Arial" w:hAnsi="Arial" w:cs="Arial"/>
               </w:rPr>
               <w:t>post_id</w:t>
             </w:r>
+            <w:proofErr w:type="spellEnd"/>
           </w:p>
         </w:tc>
         <w:tc>
@@ -2649,20 +2835,38 @@
                 <w:lang w:val="en-US"/>
               </w:rPr>
             </w:pPr>
+            <w:proofErr w:type="spellStart"/>
             <w:r>
               <w:rPr>
                 <w:rFonts w:ascii="Arial" w:hAnsi="Arial" w:cs="Arial"/>
                 <w:lang w:val="en-US"/>
               </w:rPr>
-              <w:t>Id do post no s</w:t>
-            </w:r>
+              <w:t>Id</w:t>
+            </w:r>
+            <w:proofErr w:type="spellEnd"/>
             <w:r>
               <w:rPr>
                 <w:rFonts w:ascii="Arial" w:hAnsi="Arial" w:cs="Arial"/>
                 <w:lang w:val="en-US"/>
               </w:rPr>
+              <w:t xml:space="preserve"> do post no </w:t>
+            </w:r>
+            <w:proofErr w:type="spellStart"/>
+            <w:r>
+              <w:rPr>
+                <w:rFonts w:ascii="Arial" w:hAnsi="Arial" w:cs="Arial"/>
+                <w:lang w:val="en-US"/>
+              </w:rPr>
+              <w:t>s</w:t>
+            </w:r>
+            <w:r>
+              <w:rPr>
+                <w:rFonts w:ascii="Arial" w:hAnsi="Arial" w:cs="Arial"/>
+                <w:lang w:val="en-US"/>
+              </w:rPr>
               <w:t>istema</w:t>
             </w:r>
+            <w:proofErr w:type="spellEnd"/>
           </w:p>
         </w:tc>
         <w:tc>
@@ -2693,12 +2897,14 @@
                 <w:rFonts w:ascii="Arial" w:hAnsi="Arial" w:cs="Arial"/>
               </w:rPr>
             </w:pPr>
+            <w:proofErr w:type="spellStart"/>
             <w:r>
               <w:rPr>
                 <w:rFonts w:ascii="Arial" w:hAnsi="Arial" w:cs="Arial"/>
               </w:rPr>
               <w:t>Int</w:t>
             </w:r>
+            <w:proofErr w:type="spellEnd"/>
           </w:p>
         </w:tc>
         <w:tc>
@@ -2785,12 +2991,14 @@
                 <w:rFonts w:ascii="Arial" w:hAnsi="Arial" w:cs="Arial"/>
               </w:rPr>
             </w:pPr>
+            <w:proofErr w:type="gramStart"/>
             <w:r>
               <w:rPr>
                 <w:rFonts w:ascii="Arial" w:hAnsi="Arial" w:cs="Arial"/>
               </w:rPr>
               <w:t>titulo</w:t>
             </w:r>
+            <w:proofErr w:type="gramEnd"/>
           </w:p>
         </w:tc>
         <w:tc>
@@ -2803,11 +3011,19 @@
                 <w:rFonts w:ascii="Arial" w:hAnsi="Arial" w:cs="Arial"/>
               </w:rPr>
             </w:pPr>
-            <w:r>
-              <w:rPr>
-                <w:rFonts w:ascii="Arial" w:hAnsi="Arial" w:cs="Arial"/>
-              </w:rPr>
-              <w:t>Titulo do post</w:t>
+            <w:proofErr w:type="gramStart"/>
+            <w:r>
+              <w:rPr>
+                <w:rFonts w:ascii="Arial" w:hAnsi="Arial" w:cs="Arial"/>
+              </w:rPr>
+              <w:t>Titulo</w:t>
+            </w:r>
+            <w:proofErr w:type="gramEnd"/>
+            <w:r>
+              <w:rPr>
+                <w:rFonts w:ascii="Arial" w:hAnsi="Arial" w:cs="Arial"/>
+              </w:rPr>
+              <w:t xml:space="preserve"> do post</w:t>
             </w:r>
           </w:p>
         </w:tc>
@@ -2839,11 +3055,27 @@
                 <w:rFonts w:ascii="Arial" w:hAnsi="Arial" w:cs="Arial"/>
               </w:rPr>
             </w:pPr>
-            <w:r>
-              <w:rPr>
-                <w:rFonts w:ascii="Arial" w:hAnsi="Arial" w:cs="Arial"/>
-              </w:rPr>
-              <w:t>varchar(30)</w:t>
+            <w:proofErr w:type="spellStart"/>
+            <w:proofErr w:type="gramStart"/>
+            <w:r>
+              <w:rPr>
+                <w:rFonts w:ascii="Arial" w:hAnsi="Arial" w:cs="Arial"/>
+              </w:rPr>
+              <w:t>varchar</w:t>
+            </w:r>
+            <w:proofErr w:type="spellEnd"/>
+            <w:r>
+              <w:rPr>
+                <w:rFonts w:ascii="Arial" w:hAnsi="Arial" w:cs="Arial"/>
+              </w:rPr>
+              <w:t>(</w:t>
+            </w:r>
+            <w:proofErr w:type="gramEnd"/>
+            <w:r>
+              <w:rPr>
+                <w:rFonts w:ascii="Arial" w:hAnsi="Arial" w:cs="Arial"/>
+              </w:rPr>
+              <w:t>30)</w:t>
             </w:r>
           </w:p>
         </w:tc>
@@ -2953,19 +3185,7 @@
               <w:rPr>
                 <w:rFonts w:ascii="Arial" w:hAnsi="Arial" w:cs="Arial"/>
               </w:rPr>
-              <w:t>T</w:t>
-            </w:r>
-            <w:r>
-              <w:rPr>
-                <w:rFonts w:ascii="Arial" w:hAnsi="Arial" w:cs="Arial"/>
-              </w:rPr>
-              <w:t>exto</w:t>
-            </w:r>
-            <w:r>
-              <w:rPr>
-                <w:rFonts w:ascii="Arial" w:hAnsi="Arial" w:cs="Arial"/>
-              </w:rPr>
-              <w:t xml:space="preserve"> do post</w:t>
+              <w:t>Texto do post</w:t>
             </w:r>
           </w:p>
         </w:tc>
@@ -2997,23 +3217,27 @@
                 <w:rFonts w:ascii="Arial" w:hAnsi="Arial" w:cs="Arial"/>
               </w:rPr>
             </w:pPr>
-            <w:r>
-              <w:rPr>
-                <w:rFonts w:ascii="Arial" w:hAnsi="Arial" w:cs="Arial"/>
-              </w:rPr>
-              <w:t>varchar(</w:t>
-            </w:r>
-            <w:r>
-              <w:rPr>
-                <w:rFonts w:ascii="Arial" w:hAnsi="Arial" w:cs="Arial"/>
-              </w:rPr>
-              <w:t>300</w:t>
-            </w:r>
-            <w:r>
-              <w:rPr>
-                <w:rFonts w:ascii="Arial" w:hAnsi="Arial" w:cs="Arial"/>
-              </w:rPr>
-              <w:t>)</w:t>
+            <w:proofErr w:type="spellStart"/>
+            <w:proofErr w:type="gramStart"/>
+            <w:r>
+              <w:rPr>
+                <w:rFonts w:ascii="Arial" w:hAnsi="Arial" w:cs="Arial"/>
+              </w:rPr>
+              <w:t>varchar</w:t>
+            </w:r>
+            <w:proofErr w:type="spellEnd"/>
+            <w:r>
+              <w:rPr>
+                <w:rFonts w:ascii="Arial" w:hAnsi="Arial" w:cs="Arial"/>
+              </w:rPr>
+              <w:t>(</w:t>
+            </w:r>
+            <w:proofErr w:type="gramEnd"/>
+            <w:r>
+              <w:rPr>
+                <w:rFonts w:ascii="Arial" w:hAnsi="Arial" w:cs="Arial"/>
+              </w:rPr>
+              <w:t>300)</w:t>
             </w:r>
           </w:p>
         </w:tc>
@@ -3119,17 +3343,19 @@
                 <w:rFonts w:ascii="Arial" w:hAnsi="Arial" w:cs="Arial"/>
               </w:rPr>
             </w:pPr>
-            <w:r>
-              <w:rPr>
-                <w:rFonts w:ascii="Arial" w:hAnsi="Arial" w:cs="Arial"/>
-              </w:rPr>
-              <w:t>U</w:t>
-            </w:r>
-            <w:r>
-              <w:rPr>
-                <w:rFonts w:ascii="Arial" w:hAnsi="Arial" w:cs="Arial"/>
-              </w:rPr>
-              <w:t>rl presente no post</w:t>
+            <w:proofErr w:type="spellStart"/>
+            <w:r>
+              <w:rPr>
+                <w:rFonts w:ascii="Arial" w:hAnsi="Arial" w:cs="Arial"/>
+              </w:rPr>
+              <w:t>Url</w:t>
+            </w:r>
+            <w:proofErr w:type="spellEnd"/>
+            <w:r>
+              <w:rPr>
+                <w:rFonts w:ascii="Arial" w:hAnsi="Arial" w:cs="Arial"/>
+              </w:rPr>
+              <w:t xml:space="preserve"> presente no post</w:t>
             </w:r>
           </w:p>
         </w:tc>
@@ -3161,11 +3387,27 @@
                 <w:rFonts w:ascii="Arial" w:hAnsi="Arial" w:cs="Arial"/>
               </w:rPr>
             </w:pPr>
-            <w:r>
-              <w:rPr>
-                <w:rFonts w:ascii="Arial" w:hAnsi="Arial" w:cs="Arial"/>
-              </w:rPr>
-              <w:t>varchar(80)</w:t>
+            <w:proofErr w:type="spellStart"/>
+            <w:proofErr w:type="gramStart"/>
+            <w:r>
+              <w:rPr>
+                <w:rFonts w:ascii="Arial" w:hAnsi="Arial" w:cs="Arial"/>
+              </w:rPr>
+              <w:t>varchar</w:t>
+            </w:r>
+            <w:proofErr w:type="spellEnd"/>
+            <w:r>
+              <w:rPr>
+                <w:rFonts w:ascii="Arial" w:hAnsi="Arial" w:cs="Arial"/>
+              </w:rPr>
+              <w:t>(</w:t>
+            </w:r>
+            <w:proofErr w:type="gramEnd"/>
+            <w:r>
+              <w:rPr>
+                <w:rFonts w:ascii="Arial" w:hAnsi="Arial" w:cs="Arial"/>
+              </w:rPr>
+              <w:t>80)</w:t>
             </w:r>
           </w:p>
         </w:tc>
@@ -3275,19 +3517,7 @@
               <w:rPr>
                 <w:rFonts w:ascii="Arial" w:hAnsi="Arial" w:cs="Arial"/>
               </w:rPr>
-              <w:t>Post</w:t>
-            </w:r>
-            <w:r>
-              <w:rPr>
-                <w:rFonts w:ascii="Arial" w:hAnsi="Arial" w:cs="Arial"/>
-              </w:rPr>
-              <w:t xml:space="preserve"> ativo no sistema ou não</w:t>
-            </w:r>
-            <w:r>
-              <w:rPr>
-                <w:rFonts w:ascii="Arial" w:hAnsi="Arial" w:cs="Arial"/>
-              </w:rPr>
-              <w:t xml:space="preserve"> (apagado)</w:t>
+              <w:t>Post ativo no sistema ou não (apagado)</w:t>
             </w:r>
           </w:p>
         </w:tc>
@@ -3319,12 +3549,14 @@
                 <w:rFonts w:ascii="Arial" w:hAnsi="Arial" w:cs="Arial"/>
               </w:rPr>
             </w:pPr>
+            <w:proofErr w:type="spellStart"/>
             <w:r>
               <w:rPr>
                 <w:rFonts w:ascii="Arial" w:hAnsi="Arial" w:cs="Arial"/>
               </w:rPr>
               <w:t>boolean</w:t>
             </w:r>
+            <w:proofErr w:type="spellEnd"/>
           </w:p>
         </w:tc>
         <w:tc>
@@ -3411,12 +3643,14 @@
                 <w:rFonts w:ascii="Arial" w:hAnsi="Arial" w:cs="Arial"/>
               </w:rPr>
             </w:pPr>
+            <w:proofErr w:type="spellStart"/>
             <w:r>
               <w:rPr>
                 <w:rFonts w:ascii="Arial" w:hAnsi="Arial" w:cs="Arial"/>
               </w:rPr>
               <w:t>email</w:t>
             </w:r>
+            <w:proofErr w:type="spellEnd"/>
           </w:p>
         </w:tc>
         <w:tc>
@@ -3429,11 +3663,19 @@
                 <w:rFonts w:ascii="Arial" w:hAnsi="Arial" w:cs="Arial"/>
               </w:rPr>
             </w:pPr>
-            <w:r>
-              <w:rPr>
-                <w:rFonts w:ascii="Arial" w:hAnsi="Arial" w:cs="Arial"/>
-              </w:rPr>
-              <w:t>Email do usuário autor do post</w:t>
+            <w:proofErr w:type="spellStart"/>
+            <w:r>
+              <w:rPr>
+                <w:rFonts w:ascii="Arial" w:hAnsi="Arial" w:cs="Arial"/>
+              </w:rPr>
+              <w:t>Email</w:t>
+            </w:r>
+            <w:proofErr w:type="spellEnd"/>
+            <w:r>
+              <w:rPr>
+                <w:rFonts w:ascii="Arial" w:hAnsi="Arial" w:cs="Arial"/>
+              </w:rPr>
+              <w:t xml:space="preserve"> do usuário autor do post</w:t>
             </w:r>
           </w:p>
         </w:tc>
@@ -3465,11 +3707,27 @@
                 <w:rFonts w:ascii="Arial" w:hAnsi="Arial" w:cs="Arial"/>
               </w:rPr>
             </w:pPr>
-            <w:r>
-              <w:rPr>
-                <w:rFonts w:ascii="Arial" w:hAnsi="Arial" w:cs="Arial"/>
-              </w:rPr>
-              <w:t>varchar(30)</w:t>
+            <w:proofErr w:type="spellStart"/>
+            <w:proofErr w:type="gramStart"/>
+            <w:r>
+              <w:rPr>
+                <w:rFonts w:ascii="Arial" w:hAnsi="Arial" w:cs="Arial"/>
+              </w:rPr>
+              <w:t>varchar</w:t>
+            </w:r>
+            <w:proofErr w:type="spellEnd"/>
+            <w:r>
+              <w:rPr>
+                <w:rFonts w:ascii="Arial" w:hAnsi="Arial" w:cs="Arial"/>
+              </w:rPr>
+              <w:t>(</w:t>
+            </w:r>
+            <w:proofErr w:type="gramEnd"/>
+            <w:r>
+              <w:rPr>
+                <w:rFonts w:ascii="Arial" w:hAnsi="Arial" w:cs="Arial"/>
+              </w:rPr>
+              <w:t>30)</w:t>
             </w:r>
           </w:p>
         </w:tc>
@@ -3519,12 +3777,14 @@
                 <w:rFonts w:ascii="Arial" w:hAnsi="Arial" w:cs="Arial"/>
               </w:rPr>
             </w:pPr>
+            <w:proofErr w:type="spellStart"/>
             <w:r>
               <w:rPr>
                 <w:rFonts w:ascii="Arial" w:hAnsi="Arial" w:cs="Arial"/>
               </w:rPr>
               <w:t>Usuario</w:t>
             </w:r>
+            <w:proofErr w:type="spellEnd"/>
           </w:p>
         </w:tc>
         <w:tc>
@@ -3643,24 +3903,27 @@
     <w:tbl>
       <w:tblPr>
         <w:tblStyle w:val="Tabelacomgrade"/>
-        <w:tblW w:w="9782" w:type="dxa"/>
+        <w:tblW w:w="9497" w:type="dxa"/>
         <w:tblInd w:w="-289" w:type="dxa"/>
         <w:tblLook w:val="04A0" w:firstRow="1" w:lastRow="0" w:firstColumn="1" w:lastColumn="0" w:noHBand="0" w:noVBand="1"/>
       </w:tblPr>
       <w:tblGrid>
-        <w:gridCol w:w="1623"/>
-        <w:gridCol w:w="1829"/>
+        <w:gridCol w:w="1474"/>
+        <w:gridCol w:w="1756"/>
         <w:gridCol w:w="1354"/>
         <w:gridCol w:w="1341"/>
         <w:gridCol w:w="632"/>
-        <w:gridCol w:w="663"/>
-        <w:gridCol w:w="1074"/>
-        <w:gridCol w:w="1266"/>
+        <w:gridCol w:w="643"/>
+        <w:gridCol w:w="1041"/>
+        <w:gridCol w:w="1256"/>
       </w:tblGrid>
       <w:tr>
-        <w:tc>
-          <w:tcPr>
-            <w:tcW w:w="1560" w:type="dxa"/>
+        <w:trPr>
+          <w:trHeight w:val="512"/>
+        </w:trPr>
+        <w:tc>
+          <w:tcPr>
+            <w:tcW w:w="1515" w:type="dxa"/>
           </w:tcPr>
           <w:p>
             <w:pPr>
@@ -3678,7 +3941,7 @@
         </w:tc>
         <w:tc>
           <w:tcPr>
-            <w:tcW w:w="1878" w:type="dxa"/>
+            <w:tcW w:w="1824" w:type="dxa"/>
           </w:tcPr>
           <w:p>
             <w:pPr>
@@ -3696,7 +3959,7 @@
         </w:tc>
         <w:tc>
           <w:tcPr>
-            <w:tcW w:w="1354" w:type="dxa"/>
+            <w:tcW w:w="1314" w:type="dxa"/>
           </w:tcPr>
           <w:p>
             <w:pPr>
@@ -3714,7 +3977,7 @@
         </w:tc>
         <w:tc>
           <w:tcPr>
-            <w:tcW w:w="1341" w:type="dxa"/>
+            <w:tcW w:w="1302" w:type="dxa"/>
           </w:tcPr>
           <w:p>
             <w:pPr>
@@ -3732,7 +3995,7 @@
         </w:tc>
         <w:tc>
           <w:tcPr>
-            <w:tcW w:w="632" w:type="dxa"/>
+            <w:tcW w:w="614" w:type="dxa"/>
           </w:tcPr>
           <w:p>
             <w:pPr>
@@ -3750,7 +4013,7 @@
         </w:tc>
         <w:tc>
           <w:tcPr>
-            <w:tcW w:w="667" w:type="dxa"/>
+            <w:tcW w:w="647" w:type="dxa"/>
           </w:tcPr>
           <w:p>
             <w:pPr>
@@ -3768,7 +4031,7 @@
         </w:tc>
         <w:tc>
           <w:tcPr>
-            <w:tcW w:w="1083" w:type="dxa"/>
+            <w:tcW w:w="1051" w:type="dxa"/>
           </w:tcPr>
           <w:p>
             <w:pPr>
@@ -3786,7 +4049,7 @@
         </w:tc>
         <w:tc>
           <w:tcPr>
-            <w:tcW w:w="1267" w:type="dxa"/>
+            <w:tcW w:w="1230" w:type="dxa"/>
           </w:tcPr>
           <w:p>
             <w:pPr>
@@ -3804,45 +4067,78 @@
         </w:tc>
       </w:tr>
       <w:tr>
-        <w:tc>
-          <w:tcPr>
-            <w:tcW w:w="1560" w:type="dxa"/>
-          </w:tcPr>
-          <w:p>
-            <w:pPr>
-              <w:rPr>
-                <w:rFonts w:ascii="Arial" w:hAnsi="Arial" w:cs="Arial"/>
-              </w:rPr>
-            </w:pPr>
+        <w:trPr>
+          <w:trHeight w:val="527"/>
+        </w:trPr>
+        <w:tc>
+          <w:tcPr>
+            <w:tcW w:w="1515" w:type="dxa"/>
+          </w:tcPr>
+          <w:p>
+            <w:pPr>
+              <w:rPr>
+                <w:rFonts w:ascii="Arial" w:hAnsi="Arial" w:cs="Arial"/>
+              </w:rPr>
+            </w:pPr>
+            <w:proofErr w:type="spellStart"/>
+            <w:r>
+              <w:rPr>
+                <w:rFonts w:ascii="Arial" w:hAnsi="Arial" w:cs="Arial"/>
+              </w:rPr>
+              <w:t>e</w:t>
+            </w:r>
+            <w:r>
+              <w:rPr>
+                <w:rFonts w:ascii="Arial" w:hAnsi="Arial" w:cs="Arial"/>
+              </w:rPr>
+              <w:t>mail</w:t>
+            </w:r>
+            <w:proofErr w:type="spellEnd"/>
+          </w:p>
+        </w:tc>
+        <w:tc>
+          <w:tcPr>
+            <w:tcW w:w="1824" w:type="dxa"/>
+          </w:tcPr>
+          <w:p>
+            <w:pPr>
+              <w:rPr>
+                <w:rFonts w:ascii="Arial" w:hAnsi="Arial" w:cs="Arial"/>
+              </w:rPr>
+            </w:pPr>
+            <w:proofErr w:type="spellStart"/>
             <w:r>
               <w:rPr>
                 <w:rFonts w:ascii="Arial" w:hAnsi="Arial" w:cs="Arial"/>
               </w:rPr>
               <w:t>Email</w:t>
             </w:r>
-          </w:p>
-        </w:tc>
-        <w:tc>
-          <w:tcPr>
-            <w:tcW w:w="1878" w:type="dxa"/>
-          </w:tcPr>
-          <w:p>
-            <w:pPr>
-              <w:rPr>
-                <w:rFonts w:ascii="Arial" w:hAnsi="Arial" w:cs="Arial"/>
-              </w:rPr>
-            </w:pPr>
-            <w:r>
-              <w:rPr>
-                <w:rFonts w:ascii="Arial" w:hAnsi="Arial" w:cs="Arial"/>
-              </w:rPr>
-              <w:t>Email do usuario que visualizou</w:t>
-            </w:r>
-          </w:p>
-        </w:tc>
-        <w:tc>
-          <w:tcPr>
-            <w:tcW w:w="1354" w:type="dxa"/>
+            <w:proofErr w:type="spellEnd"/>
+            <w:r>
+              <w:rPr>
+                <w:rFonts w:ascii="Arial" w:hAnsi="Arial" w:cs="Arial"/>
+              </w:rPr>
+              <w:t xml:space="preserve"> do </w:t>
+            </w:r>
+            <w:proofErr w:type="spellStart"/>
+            <w:r>
+              <w:rPr>
+                <w:rFonts w:ascii="Arial" w:hAnsi="Arial" w:cs="Arial"/>
+              </w:rPr>
+              <w:t>usuario</w:t>
+            </w:r>
+            <w:proofErr w:type="spellEnd"/>
+            <w:r>
+              <w:rPr>
+                <w:rFonts w:ascii="Arial" w:hAnsi="Arial" w:cs="Arial"/>
+              </w:rPr>
+              <w:t xml:space="preserve"> que visualizou</w:t>
+            </w:r>
+          </w:p>
+        </w:tc>
+        <w:tc>
+          <w:tcPr>
+            <w:tcW w:w="1314" w:type="dxa"/>
           </w:tcPr>
           <w:p>
             <w:pPr>
@@ -3860,25 +4156,41 @@
         </w:tc>
         <w:tc>
           <w:tcPr>
-            <w:tcW w:w="1341" w:type="dxa"/>
-          </w:tcPr>
-          <w:p>
-            <w:pPr>
-              <w:rPr>
-                <w:rFonts w:ascii="Arial" w:hAnsi="Arial" w:cs="Arial"/>
-              </w:rPr>
-            </w:pPr>
-            <w:r>
-              <w:rPr>
-                <w:rFonts w:ascii="Arial" w:hAnsi="Arial" w:cs="Arial"/>
-              </w:rPr>
-              <w:t>varchar(30)</w:t>
-            </w:r>
-          </w:p>
-        </w:tc>
-        <w:tc>
-          <w:tcPr>
-            <w:tcW w:w="632" w:type="dxa"/>
+            <w:tcW w:w="1302" w:type="dxa"/>
+          </w:tcPr>
+          <w:p>
+            <w:pPr>
+              <w:rPr>
+                <w:rFonts w:ascii="Arial" w:hAnsi="Arial" w:cs="Arial"/>
+              </w:rPr>
+            </w:pPr>
+            <w:proofErr w:type="spellStart"/>
+            <w:proofErr w:type="gramStart"/>
+            <w:r>
+              <w:rPr>
+                <w:rFonts w:ascii="Arial" w:hAnsi="Arial" w:cs="Arial"/>
+              </w:rPr>
+              <w:t>varchar</w:t>
+            </w:r>
+            <w:proofErr w:type="spellEnd"/>
+            <w:r>
+              <w:rPr>
+                <w:rFonts w:ascii="Arial" w:hAnsi="Arial" w:cs="Arial"/>
+              </w:rPr>
+              <w:t>(</w:t>
+            </w:r>
+            <w:proofErr w:type="gramEnd"/>
+            <w:r>
+              <w:rPr>
+                <w:rFonts w:ascii="Arial" w:hAnsi="Arial" w:cs="Arial"/>
+              </w:rPr>
+              <w:t>30)</w:t>
+            </w:r>
+          </w:p>
+        </w:tc>
+        <w:tc>
+          <w:tcPr>
+            <w:tcW w:w="614" w:type="dxa"/>
           </w:tcPr>
           <w:p>
             <w:pPr>
@@ -3896,7 +4208,7 @@
         </w:tc>
         <w:tc>
           <w:tcPr>
-            <w:tcW w:w="667" w:type="dxa"/>
+            <w:tcW w:w="647" w:type="dxa"/>
           </w:tcPr>
           <w:p>
             <w:pPr>
@@ -3914,25 +4226,27 @@
         </w:tc>
         <w:tc>
           <w:tcPr>
-            <w:tcW w:w="1083" w:type="dxa"/>
-          </w:tcPr>
-          <w:p>
-            <w:pPr>
-              <w:rPr>
-                <w:rFonts w:ascii="Arial" w:hAnsi="Arial" w:cs="Arial"/>
-              </w:rPr>
-            </w:pPr>
+            <w:tcW w:w="1051" w:type="dxa"/>
+          </w:tcPr>
+          <w:p>
+            <w:pPr>
+              <w:rPr>
+                <w:rFonts w:ascii="Arial" w:hAnsi="Arial" w:cs="Arial"/>
+              </w:rPr>
+            </w:pPr>
+            <w:proofErr w:type="spellStart"/>
             <w:r>
               <w:rPr>
                 <w:rFonts w:ascii="Arial" w:hAnsi="Arial" w:cs="Arial"/>
               </w:rPr>
               <w:t>Usuario</w:t>
             </w:r>
-          </w:p>
-        </w:tc>
-        <w:tc>
-          <w:tcPr>
-            <w:tcW w:w="1267" w:type="dxa"/>
+            <w:proofErr w:type="spellEnd"/>
+          </w:p>
+        </w:tc>
+        <w:tc>
+          <w:tcPr>
+            <w:tcW w:w="1230" w:type="dxa"/>
           </w:tcPr>
           <w:p>
             <w:pPr>
@@ -3950,27 +4264,38 @@
         </w:tc>
       </w:tr>
       <w:tr>
-        <w:tc>
-          <w:tcPr>
-            <w:tcW w:w="1560" w:type="dxa"/>
-          </w:tcPr>
-          <w:p>
-            <w:pPr>
-              <w:rPr>
-                <w:rFonts w:ascii="Arial" w:hAnsi="Arial" w:cs="Arial"/>
-              </w:rPr>
-            </w:pPr>
-            <w:r>
-              <w:rPr>
-                <w:rFonts w:ascii="Arial" w:hAnsi="Arial" w:cs="Arial"/>
-              </w:rPr>
-              <w:t>Post_id</w:t>
-            </w:r>
-          </w:p>
-        </w:tc>
-        <w:tc>
-          <w:tcPr>
-            <w:tcW w:w="1878" w:type="dxa"/>
+        <w:trPr>
+          <w:trHeight w:val="512"/>
+        </w:trPr>
+        <w:tc>
+          <w:tcPr>
+            <w:tcW w:w="1515" w:type="dxa"/>
+          </w:tcPr>
+          <w:p>
+            <w:pPr>
+              <w:rPr>
+                <w:rFonts w:ascii="Arial" w:hAnsi="Arial" w:cs="Arial"/>
+              </w:rPr>
+            </w:pPr>
+            <w:proofErr w:type="spellStart"/>
+            <w:r>
+              <w:rPr>
+                <w:rFonts w:ascii="Arial" w:hAnsi="Arial" w:cs="Arial"/>
+              </w:rPr>
+              <w:t>p</w:t>
+            </w:r>
+            <w:r>
+              <w:rPr>
+                <w:rFonts w:ascii="Arial" w:hAnsi="Arial" w:cs="Arial"/>
+              </w:rPr>
+              <w:t>ost_id</w:t>
+            </w:r>
+            <w:proofErr w:type="spellEnd"/>
+          </w:p>
+        </w:tc>
+        <w:tc>
+          <w:tcPr>
+            <w:tcW w:w="1824" w:type="dxa"/>
           </w:tcPr>
           <w:p>
             <w:pPr>
@@ -3988,7 +4313,7 @@
         </w:tc>
         <w:tc>
           <w:tcPr>
-            <w:tcW w:w="1354" w:type="dxa"/>
+            <w:tcW w:w="1314" w:type="dxa"/>
           </w:tcPr>
           <w:p>
             <w:pPr>
@@ -4006,25 +4331,41 @@
         </w:tc>
         <w:tc>
           <w:tcPr>
-            <w:tcW w:w="1341" w:type="dxa"/>
-          </w:tcPr>
-          <w:p>
-            <w:pPr>
-              <w:rPr>
-                <w:rFonts w:ascii="Arial" w:hAnsi="Arial" w:cs="Arial"/>
-              </w:rPr>
-            </w:pPr>
-            <w:r>
-              <w:rPr>
-                <w:rFonts w:ascii="Arial" w:hAnsi="Arial" w:cs="Arial"/>
-              </w:rPr>
-              <w:t>varchar(30)</w:t>
-            </w:r>
-          </w:p>
-        </w:tc>
-        <w:tc>
-          <w:tcPr>
-            <w:tcW w:w="632" w:type="dxa"/>
+            <w:tcW w:w="1302" w:type="dxa"/>
+          </w:tcPr>
+          <w:p>
+            <w:pPr>
+              <w:rPr>
+                <w:rFonts w:ascii="Arial" w:hAnsi="Arial" w:cs="Arial"/>
+              </w:rPr>
+            </w:pPr>
+            <w:proofErr w:type="spellStart"/>
+            <w:proofErr w:type="gramStart"/>
+            <w:r>
+              <w:rPr>
+                <w:rFonts w:ascii="Arial" w:hAnsi="Arial" w:cs="Arial"/>
+              </w:rPr>
+              <w:t>varchar</w:t>
+            </w:r>
+            <w:proofErr w:type="spellEnd"/>
+            <w:r>
+              <w:rPr>
+                <w:rFonts w:ascii="Arial" w:hAnsi="Arial" w:cs="Arial"/>
+              </w:rPr>
+              <w:t>(</w:t>
+            </w:r>
+            <w:proofErr w:type="gramEnd"/>
+            <w:r>
+              <w:rPr>
+                <w:rFonts w:ascii="Arial" w:hAnsi="Arial" w:cs="Arial"/>
+              </w:rPr>
+              <w:t>30)</w:t>
+            </w:r>
+          </w:p>
+        </w:tc>
+        <w:tc>
+          <w:tcPr>
+            <w:tcW w:w="614" w:type="dxa"/>
           </w:tcPr>
           <w:p>
             <w:pPr>
@@ -4042,7 +4383,7 @@
         </w:tc>
         <w:tc>
           <w:tcPr>
-            <w:tcW w:w="667" w:type="dxa"/>
+            <w:tcW w:w="647" w:type="dxa"/>
           </w:tcPr>
           <w:p>
             <w:pPr>
@@ -4060,7 +4401,7 @@
         </w:tc>
         <w:tc>
           <w:tcPr>
-            <w:tcW w:w="1083" w:type="dxa"/>
+            <w:tcW w:w="1051" w:type="dxa"/>
           </w:tcPr>
           <w:p>
             <w:pPr>
@@ -4078,7 +4419,7 @@
         </w:tc>
         <w:tc>
           <w:tcPr>
-            <w:tcW w:w="1267" w:type="dxa"/>
+            <w:tcW w:w="1230" w:type="dxa"/>
           </w:tcPr>
           <w:p>
             <w:pPr>
@@ -4096,28 +4437,33 @@
         </w:tc>
       </w:tr>
       <w:tr>
-        <w:tc>
-          <w:tcPr>
-            <w:tcW w:w="1560" w:type="dxa"/>
-          </w:tcPr>
-          <w:p>
-            <w:pPr>
-              <w:rPr>
-                <w:rFonts w:ascii="Arial" w:hAnsi="Arial" w:cs="Arial"/>
-              </w:rPr>
-            </w:pPr>
+        <w:trPr>
+          <w:trHeight w:val="512"/>
+        </w:trPr>
+        <w:tc>
+          <w:tcPr>
+            <w:tcW w:w="1515" w:type="dxa"/>
+          </w:tcPr>
+          <w:p>
+            <w:pPr>
+              <w:rPr>
+                <w:rFonts w:ascii="Arial" w:hAnsi="Arial" w:cs="Arial"/>
+              </w:rPr>
+            </w:pPr>
+            <w:proofErr w:type="spellStart"/>
             <w:r>
               <w:rPr>
                 <w:rFonts w:ascii="Arial" w:hAnsi="Arial" w:cs="Arial"/>
               </w:rPr>
               <w:lastRenderedPageBreak/>
-              <w:t>Tipo_aparelho</w:t>
-            </w:r>
-          </w:p>
-        </w:tc>
-        <w:tc>
-          <w:tcPr>
-            <w:tcW w:w="1878" w:type="dxa"/>
+              <w:t>device</w:t>
+            </w:r>
+            <w:proofErr w:type="spellEnd"/>
+          </w:p>
+        </w:tc>
+        <w:tc>
+          <w:tcPr>
+            <w:tcW w:w="1824" w:type="dxa"/>
           </w:tcPr>
           <w:p>
             <w:pPr>
@@ -4135,7 +4481,7 @@
         </w:tc>
         <w:tc>
           <w:tcPr>
-            <w:tcW w:w="1354" w:type="dxa"/>
+            <w:tcW w:w="1314" w:type="dxa"/>
           </w:tcPr>
           <w:p>
             <w:pPr>
@@ -4153,25 +4499,41 @@
         </w:tc>
         <w:tc>
           <w:tcPr>
-            <w:tcW w:w="1341" w:type="dxa"/>
-          </w:tcPr>
-          <w:p>
-            <w:pPr>
-              <w:rPr>
-                <w:rFonts w:ascii="Arial" w:hAnsi="Arial" w:cs="Arial"/>
-              </w:rPr>
-            </w:pPr>
-            <w:r>
-              <w:rPr>
-                <w:rFonts w:ascii="Arial" w:hAnsi="Arial" w:cs="Arial"/>
-              </w:rPr>
-              <w:t>varchar(30)</w:t>
-            </w:r>
-          </w:p>
-        </w:tc>
-        <w:tc>
-          <w:tcPr>
-            <w:tcW w:w="632" w:type="dxa"/>
+            <w:tcW w:w="1302" w:type="dxa"/>
+          </w:tcPr>
+          <w:p>
+            <w:pPr>
+              <w:rPr>
+                <w:rFonts w:ascii="Arial" w:hAnsi="Arial" w:cs="Arial"/>
+              </w:rPr>
+            </w:pPr>
+            <w:proofErr w:type="spellStart"/>
+            <w:proofErr w:type="gramStart"/>
+            <w:r>
+              <w:rPr>
+                <w:rFonts w:ascii="Arial" w:hAnsi="Arial" w:cs="Arial"/>
+              </w:rPr>
+              <w:t>varchar</w:t>
+            </w:r>
+            <w:proofErr w:type="spellEnd"/>
+            <w:r>
+              <w:rPr>
+                <w:rFonts w:ascii="Arial" w:hAnsi="Arial" w:cs="Arial"/>
+              </w:rPr>
+              <w:t>(</w:t>
+            </w:r>
+            <w:proofErr w:type="gramEnd"/>
+            <w:r>
+              <w:rPr>
+                <w:rFonts w:ascii="Arial" w:hAnsi="Arial" w:cs="Arial"/>
+              </w:rPr>
+              <w:t>30)</w:t>
+            </w:r>
+          </w:p>
+        </w:tc>
+        <w:tc>
+          <w:tcPr>
+            <w:tcW w:w="614" w:type="dxa"/>
           </w:tcPr>
           <w:p>
             <w:pPr>
@@ -4189,7 +4551,7 @@
         </w:tc>
         <w:tc>
           <w:tcPr>
-            <w:tcW w:w="667" w:type="dxa"/>
+            <w:tcW w:w="647" w:type="dxa"/>
           </w:tcPr>
           <w:p>
             <w:pPr>
@@ -4207,7 +4569,7 @@
         </w:tc>
         <w:tc>
           <w:tcPr>
-            <w:tcW w:w="1083" w:type="dxa"/>
+            <w:tcW w:w="1051" w:type="dxa"/>
           </w:tcPr>
           <w:p>
             <w:pPr>
@@ -4225,7 +4587,7 @@
         </w:tc>
         <w:tc>
           <w:tcPr>
-            <w:tcW w:w="1267" w:type="dxa"/>
+            <w:tcW w:w="1230" w:type="dxa"/>
           </w:tcPr>
           <w:p>
             <w:pPr>
@@ -4243,63 +4605,54 @@
         </w:tc>
       </w:tr>
       <w:tr>
-        <w:tc>
-          <w:tcPr>
-            <w:tcW w:w="1560" w:type="dxa"/>
-          </w:tcPr>
-          <w:p>
-            <w:pPr>
-              <w:rPr>
-                <w:rFonts w:ascii="Arial" w:hAnsi="Arial" w:cs="Arial"/>
-              </w:rPr>
-            </w:pPr>
-            <w:r>
-              <w:rPr>
-                <w:rFonts w:ascii="Arial" w:hAnsi="Arial" w:cs="Arial"/>
-              </w:rPr>
-              <w:t>Browser</w:t>
-            </w:r>
-          </w:p>
-        </w:tc>
-        <w:tc>
-          <w:tcPr>
-            <w:tcW w:w="1878" w:type="dxa"/>
-          </w:tcPr>
-          <w:p>
-            <w:pPr>
-              <w:rPr>
-                <w:rFonts w:ascii="Arial" w:hAnsi="Arial" w:cs="Arial"/>
-              </w:rPr>
-            </w:pPr>
-            <w:r>
-              <w:rPr>
-                <w:rFonts w:ascii="Arial" w:hAnsi="Arial" w:cs="Arial"/>
-              </w:rPr>
-              <w:t>Browser</w:t>
-            </w:r>
-            <w:r>
-              <w:rPr>
-                <w:rFonts w:ascii="Arial" w:hAnsi="Arial" w:cs="Arial"/>
-              </w:rPr>
-              <w:t xml:space="preserve"> </w:t>
-            </w:r>
-            <w:r>
-              <w:rPr>
-                <w:rFonts w:ascii="Arial" w:hAnsi="Arial" w:cs="Arial"/>
-              </w:rPr>
-              <w:t>do</w:t>
-            </w:r>
-            <w:r>
-              <w:rPr>
-                <w:rFonts w:ascii="Arial" w:hAnsi="Arial" w:cs="Arial"/>
-              </w:rPr>
-              <w:t xml:space="preserve"> qual o post foi visualizado</w:t>
-            </w:r>
-          </w:p>
-        </w:tc>
-        <w:tc>
-          <w:tcPr>
-            <w:tcW w:w="1354" w:type="dxa"/>
+        <w:trPr>
+          <w:trHeight w:val="785"/>
+        </w:trPr>
+        <w:tc>
+          <w:tcPr>
+            <w:tcW w:w="1515" w:type="dxa"/>
+          </w:tcPr>
+          <w:p>
+            <w:pPr>
+              <w:rPr>
+                <w:rFonts w:ascii="Arial" w:hAnsi="Arial" w:cs="Arial"/>
+              </w:rPr>
+            </w:pPr>
+            <w:r>
+              <w:rPr>
+                <w:rFonts w:ascii="Arial" w:hAnsi="Arial" w:cs="Arial"/>
+              </w:rPr>
+              <w:t>b</w:t>
+            </w:r>
+            <w:r>
+              <w:rPr>
+                <w:rFonts w:ascii="Arial" w:hAnsi="Arial" w:cs="Arial"/>
+              </w:rPr>
+              <w:t>rowser</w:t>
+            </w:r>
+          </w:p>
+        </w:tc>
+        <w:tc>
+          <w:tcPr>
+            <w:tcW w:w="1824" w:type="dxa"/>
+          </w:tcPr>
+          <w:p>
+            <w:pPr>
+              <w:rPr>
+                <w:rFonts w:ascii="Arial" w:hAnsi="Arial" w:cs="Arial"/>
+              </w:rPr>
+            </w:pPr>
+            <w:r>
+              <w:rPr>
+                <w:rFonts w:ascii="Arial" w:hAnsi="Arial" w:cs="Arial"/>
+              </w:rPr>
+              <w:t>Browser do qual o post foi visualizado</w:t>
+            </w:r>
+          </w:p>
+        </w:tc>
+        <w:tc>
+          <w:tcPr>
+            <w:tcW w:w="1314" w:type="dxa"/>
           </w:tcPr>
           <w:p>
             <w:pPr>
@@ -4317,37 +4670,41 @@
         </w:tc>
         <w:tc>
           <w:tcPr>
-            <w:tcW w:w="1341" w:type="dxa"/>
-          </w:tcPr>
-          <w:p>
-            <w:pPr>
-              <w:rPr>
-                <w:rFonts w:ascii="Arial" w:hAnsi="Arial" w:cs="Arial"/>
-              </w:rPr>
-            </w:pPr>
-            <w:r>
-              <w:rPr>
-                <w:rFonts w:ascii="Arial" w:hAnsi="Arial" w:cs="Arial"/>
-              </w:rPr>
-              <w:t>varchar(</w:t>
-            </w:r>
-            <w:r>
-              <w:rPr>
-                <w:rFonts w:ascii="Arial" w:hAnsi="Arial" w:cs="Arial"/>
-              </w:rPr>
-              <w:t>3</w:t>
-            </w:r>
-            <w:r>
-              <w:rPr>
-                <w:rFonts w:ascii="Arial" w:hAnsi="Arial" w:cs="Arial"/>
-              </w:rPr>
-              <w:t>0)</w:t>
-            </w:r>
-          </w:p>
-        </w:tc>
-        <w:tc>
-          <w:tcPr>
-            <w:tcW w:w="632" w:type="dxa"/>
+            <w:tcW w:w="1302" w:type="dxa"/>
+          </w:tcPr>
+          <w:p>
+            <w:pPr>
+              <w:rPr>
+                <w:rFonts w:ascii="Arial" w:hAnsi="Arial" w:cs="Arial"/>
+              </w:rPr>
+            </w:pPr>
+            <w:proofErr w:type="spellStart"/>
+            <w:proofErr w:type="gramStart"/>
+            <w:r>
+              <w:rPr>
+                <w:rFonts w:ascii="Arial" w:hAnsi="Arial" w:cs="Arial"/>
+              </w:rPr>
+              <w:t>varchar</w:t>
+            </w:r>
+            <w:proofErr w:type="spellEnd"/>
+            <w:r>
+              <w:rPr>
+                <w:rFonts w:ascii="Arial" w:hAnsi="Arial" w:cs="Arial"/>
+              </w:rPr>
+              <w:t>(</w:t>
+            </w:r>
+            <w:proofErr w:type="gramEnd"/>
+            <w:r>
+              <w:rPr>
+                <w:rFonts w:ascii="Arial" w:hAnsi="Arial" w:cs="Arial"/>
+              </w:rPr>
+              <w:t>30)</w:t>
+            </w:r>
+          </w:p>
+        </w:tc>
+        <w:tc>
+          <w:tcPr>
+            <w:tcW w:w="614" w:type="dxa"/>
           </w:tcPr>
           <w:p>
             <w:pPr>
@@ -4365,7 +4722,7 @@
         </w:tc>
         <w:tc>
           <w:tcPr>
-            <w:tcW w:w="667" w:type="dxa"/>
+            <w:tcW w:w="647" w:type="dxa"/>
           </w:tcPr>
           <w:p>
             <w:pPr>
@@ -4383,7 +4740,7 @@
         </w:tc>
         <w:tc>
           <w:tcPr>
-            <w:tcW w:w="1083" w:type="dxa"/>
+            <w:tcW w:w="1051" w:type="dxa"/>
           </w:tcPr>
           <w:p>
             <w:pPr>
@@ -4401,7 +4758,7 @@
         </w:tc>
         <w:tc>
           <w:tcPr>
-            <w:tcW w:w="1267" w:type="dxa"/>
+            <w:tcW w:w="1230" w:type="dxa"/>
           </w:tcPr>
           <w:p>
             <w:pPr>
@@ -4419,9 +4776,12 @@
         </w:tc>
       </w:tr>
       <w:tr>
-        <w:tc>
-          <w:tcPr>
-            <w:tcW w:w="1560" w:type="dxa"/>
+        <w:trPr>
+          <w:trHeight w:val="512"/>
+        </w:trPr>
+        <w:tc>
+          <w:tcPr>
+            <w:tcW w:w="1515" w:type="dxa"/>
           </w:tcPr>
           <w:p>
             <w:pPr>
@@ -4439,31 +4799,25 @@
         </w:tc>
         <w:tc>
           <w:tcPr>
-            <w:tcW w:w="1878" w:type="dxa"/>
-          </w:tcPr>
-          <w:p>
-            <w:pPr>
-              <w:rPr>
-                <w:rFonts w:ascii="Arial" w:hAnsi="Arial" w:cs="Arial"/>
-              </w:rPr>
-            </w:pPr>
-            <w:r>
-              <w:rPr>
-                <w:rFonts w:ascii="Arial" w:hAnsi="Arial" w:cs="Arial"/>
-              </w:rPr>
-              <w:t>IP</w:t>
-            </w:r>
-            <w:r>
-              <w:rPr>
-                <w:rFonts w:ascii="Arial" w:hAnsi="Arial" w:cs="Arial"/>
-              </w:rPr>
-              <w:t xml:space="preserve"> do qual o post foi visualizado</w:t>
-            </w:r>
-          </w:p>
-        </w:tc>
-        <w:tc>
-          <w:tcPr>
-            <w:tcW w:w="1354" w:type="dxa"/>
+            <w:tcW w:w="1824" w:type="dxa"/>
+          </w:tcPr>
+          <w:p>
+            <w:pPr>
+              <w:rPr>
+                <w:rFonts w:ascii="Arial" w:hAnsi="Arial" w:cs="Arial"/>
+              </w:rPr>
+            </w:pPr>
+            <w:r>
+              <w:rPr>
+                <w:rFonts w:ascii="Arial" w:hAnsi="Arial" w:cs="Arial"/>
+              </w:rPr>
+              <w:t>IP do qual o post foi visualizado</w:t>
+            </w:r>
+          </w:p>
+        </w:tc>
+        <w:tc>
+          <w:tcPr>
+            <w:tcW w:w="1314" w:type="dxa"/>
           </w:tcPr>
           <w:p>
             <w:pPr>
@@ -4481,25 +4835,41 @@
         </w:tc>
         <w:tc>
           <w:tcPr>
-            <w:tcW w:w="1341" w:type="dxa"/>
-          </w:tcPr>
-          <w:p>
-            <w:pPr>
-              <w:rPr>
-                <w:rFonts w:ascii="Arial" w:hAnsi="Arial" w:cs="Arial"/>
-              </w:rPr>
-            </w:pPr>
-            <w:r>
-              <w:rPr>
-                <w:rFonts w:ascii="Arial" w:hAnsi="Arial" w:cs="Arial"/>
-              </w:rPr>
-              <w:t>varchar(30)</w:t>
-            </w:r>
-          </w:p>
-        </w:tc>
-        <w:tc>
-          <w:tcPr>
-            <w:tcW w:w="632" w:type="dxa"/>
+            <w:tcW w:w="1302" w:type="dxa"/>
+          </w:tcPr>
+          <w:p>
+            <w:pPr>
+              <w:rPr>
+                <w:rFonts w:ascii="Arial" w:hAnsi="Arial" w:cs="Arial"/>
+              </w:rPr>
+            </w:pPr>
+            <w:proofErr w:type="spellStart"/>
+            <w:proofErr w:type="gramStart"/>
+            <w:r>
+              <w:rPr>
+                <w:rFonts w:ascii="Arial" w:hAnsi="Arial" w:cs="Arial"/>
+              </w:rPr>
+              <w:t>varchar</w:t>
+            </w:r>
+            <w:proofErr w:type="spellEnd"/>
+            <w:r>
+              <w:rPr>
+                <w:rFonts w:ascii="Arial" w:hAnsi="Arial" w:cs="Arial"/>
+              </w:rPr>
+              <w:t>(</w:t>
+            </w:r>
+            <w:proofErr w:type="gramEnd"/>
+            <w:r>
+              <w:rPr>
+                <w:rFonts w:ascii="Arial" w:hAnsi="Arial" w:cs="Arial"/>
+              </w:rPr>
+              <w:t>30)</w:t>
+            </w:r>
+          </w:p>
+        </w:tc>
+        <w:tc>
+          <w:tcPr>
+            <w:tcW w:w="614" w:type="dxa"/>
           </w:tcPr>
           <w:p>
             <w:pPr>
@@ -4517,7 +4887,7 @@
         </w:tc>
         <w:tc>
           <w:tcPr>
-            <w:tcW w:w="667" w:type="dxa"/>
+            <w:tcW w:w="647" w:type="dxa"/>
           </w:tcPr>
           <w:p>
             <w:pPr>
@@ -4535,7 +4905,7 @@
         </w:tc>
         <w:tc>
           <w:tcPr>
-            <w:tcW w:w="1083" w:type="dxa"/>
+            <w:tcW w:w="1051" w:type="dxa"/>
           </w:tcPr>
           <w:p>
             <w:pPr>
@@ -4553,7 +4923,7 @@
         </w:tc>
         <w:tc>
           <w:tcPr>
-            <w:tcW w:w="1267" w:type="dxa"/>
+            <w:tcW w:w="1230" w:type="dxa"/>
           </w:tcPr>
           <w:p>
             <w:pPr>
@@ -4571,45 +4941,62 @@
         </w:tc>
       </w:tr>
       <w:tr>
-        <w:tc>
-          <w:tcPr>
-            <w:tcW w:w="1560" w:type="dxa"/>
-          </w:tcPr>
-          <w:p>
-            <w:pPr>
-              <w:rPr>
-                <w:rFonts w:ascii="Arial" w:hAnsi="Arial" w:cs="Arial"/>
-              </w:rPr>
-            </w:pPr>
-            <w:r>
-              <w:rPr>
-                <w:rFonts w:ascii="Arial" w:hAnsi="Arial" w:cs="Arial"/>
-              </w:rPr>
-              <w:t>Horario</w:t>
-            </w:r>
-          </w:p>
-        </w:tc>
-        <w:tc>
-          <w:tcPr>
-            <w:tcW w:w="1878" w:type="dxa"/>
-          </w:tcPr>
-          <w:p>
-            <w:pPr>
-              <w:rPr>
-                <w:rFonts w:ascii="Arial" w:hAnsi="Arial" w:cs="Arial"/>
-              </w:rPr>
-            </w:pPr>
-            <w:r>
-              <w:rPr>
-                <w:rFonts w:ascii="Arial" w:hAnsi="Arial" w:cs="Arial"/>
-              </w:rPr>
-              <w:t>Horario no qual o post foi visualizado</w:t>
-            </w:r>
-          </w:p>
-        </w:tc>
-        <w:tc>
-          <w:tcPr>
-            <w:tcW w:w="1354" w:type="dxa"/>
+        <w:trPr>
+          <w:trHeight w:val="770"/>
+        </w:trPr>
+        <w:tc>
+          <w:tcPr>
+            <w:tcW w:w="1515" w:type="dxa"/>
+          </w:tcPr>
+          <w:p>
+            <w:pPr>
+              <w:rPr>
+                <w:rFonts w:ascii="Arial" w:hAnsi="Arial" w:cs="Arial"/>
+              </w:rPr>
+            </w:pPr>
+            <w:proofErr w:type="spellStart"/>
+            <w:r>
+              <w:rPr>
+                <w:rFonts w:ascii="Arial" w:hAnsi="Arial" w:cs="Arial"/>
+              </w:rPr>
+              <w:t>view_time</w:t>
+            </w:r>
+            <w:proofErr w:type="spellEnd"/>
+          </w:p>
+        </w:tc>
+        <w:tc>
+          <w:tcPr>
+            <w:tcW w:w="1824" w:type="dxa"/>
+          </w:tcPr>
+          <w:p>
+            <w:pPr>
+              <w:rPr>
+                <w:rFonts w:ascii="Arial" w:hAnsi="Arial" w:cs="Arial"/>
+              </w:rPr>
+            </w:pPr>
+            <w:r>
+              <w:rPr>
+                <w:rFonts w:ascii="Arial" w:hAnsi="Arial" w:cs="Arial"/>
+              </w:rPr>
+              <w:t>Hor</w:t>
+            </w:r>
+            <w:r>
+              <w:rPr>
+                <w:rFonts w:ascii="Arial" w:hAnsi="Arial" w:cs="Arial"/>
+              </w:rPr>
+              <w:t>á</w:t>
+            </w:r>
+            <w:r>
+              <w:rPr>
+                <w:rFonts w:ascii="Arial" w:hAnsi="Arial" w:cs="Arial"/>
+              </w:rPr>
+              <w:t>rio no qual o post foi visualizado</w:t>
+            </w:r>
+          </w:p>
+        </w:tc>
+        <w:tc>
+          <w:tcPr>
+            <w:tcW w:w="1314" w:type="dxa"/>
           </w:tcPr>
           <w:p>
             <w:pPr>
@@ -4627,25 +5014,27 @@
         </w:tc>
         <w:tc>
           <w:tcPr>
-            <w:tcW w:w="1341" w:type="dxa"/>
-          </w:tcPr>
-          <w:p>
-            <w:pPr>
-              <w:rPr>
-                <w:rFonts w:ascii="Arial" w:hAnsi="Arial" w:cs="Arial"/>
-              </w:rPr>
-            </w:pPr>
+            <w:tcW w:w="1302" w:type="dxa"/>
+          </w:tcPr>
+          <w:p>
+            <w:pPr>
+              <w:rPr>
+                <w:rFonts w:ascii="Arial" w:hAnsi="Arial" w:cs="Arial"/>
+              </w:rPr>
+            </w:pPr>
+            <w:proofErr w:type="spellStart"/>
             <w:r>
               <w:rPr>
                 <w:rFonts w:ascii="Arial" w:hAnsi="Arial" w:cs="Arial"/>
               </w:rPr>
               <w:t>timestamp</w:t>
             </w:r>
-          </w:p>
-        </w:tc>
-        <w:tc>
-          <w:tcPr>
-            <w:tcW w:w="632" w:type="dxa"/>
+            <w:proofErr w:type="spellEnd"/>
+          </w:p>
+        </w:tc>
+        <w:tc>
+          <w:tcPr>
+            <w:tcW w:w="614" w:type="dxa"/>
           </w:tcPr>
           <w:p>
             <w:pPr>
@@ -4663,7 +5052,7 @@
         </w:tc>
         <w:tc>
           <w:tcPr>
-            <w:tcW w:w="667" w:type="dxa"/>
+            <w:tcW w:w="647" w:type="dxa"/>
           </w:tcPr>
           <w:p>
             <w:pPr>
@@ -4681,7 +5070,7 @@
         </w:tc>
         <w:tc>
           <w:tcPr>
-            <w:tcW w:w="1083" w:type="dxa"/>
+            <w:tcW w:w="1051" w:type="dxa"/>
           </w:tcPr>
           <w:p>
             <w:pPr>
@@ -4699,7 +5088,7 @@
         </w:tc>
         <w:tc>
           <w:tcPr>
-            <w:tcW w:w="1267" w:type="dxa"/>
+            <w:tcW w:w="1230" w:type="dxa"/>
           </w:tcPr>
           <w:p>
             <w:pPr>
@@ -4751,6 +5140,7 @@
         </w:rPr>
         <w:t xml:space="preserve">Tabela </w:t>
       </w:r>
+      <w:proofErr w:type="spellStart"/>
       <w:r>
         <w:rPr>
           <w:rFonts w:ascii="Arial" w:hAnsi="Arial" w:cs="Arial"/>
@@ -4759,6 +5149,7 @@
         </w:rPr>
         <w:t>passaro_tag</w:t>
       </w:r>
+      <w:proofErr w:type="spellEnd"/>
       <w:r>
         <w:rPr>
           <w:rFonts w:ascii="Arial" w:hAnsi="Arial" w:cs="Arial"/>
@@ -4789,603 +5180,21 @@
         <w:rPr>
           <w:rFonts w:ascii="Arial" w:hAnsi="Arial" w:cs="Arial"/>
         </w:rPr>
-        <w:t xml:space="preserve"> as tags de pássaros em posts</w:t>
+        <w:t xml:space="preserve"> as </w:t>
       </w:r>
+      <w:proofErr w:type="spellStart"/>
       <w:r>
         <w:rPr>
           <w:rFonts w:ascii="Arial" w:hAnsi="Arial" w:cs="Arial"/>
         </w:rPr>
-        <w:t>.</w:t>
+        <w:t>tags</w:t>
       </w:r>
-    </w:p>
-    <w:p>
-      <w:pPr>
-        <w:pStyle w:val="PargrafodaLista"/>
-        <w:numPr>
-          <w:ilvl w:val="0"/>
-          <w:numId w:val="4"/>
-        </w:numPr>
-        <w:rPr>
-          <w:rFonts w:ascii="Arial" w:hAnsi="Arial" w:cs="Arial"/>
-        </w:rPr>
-      </w:pPr>
+      <w:proofErr w:type="spellEnd"/>
       <w:r>
         <w:rPr>
           <w:rFonts w:ascii="Arial" w:hAnsi="Arial" w:cs="Arial"/>
         </w:rPr>
-        <w:t>Campos:</w:t>
-      </w:r>
-    </w:p>
-    <w:tbl>
-      <w:tblPr>
-        <w:tblStyle w:val="Tabelacomgrade"/>
-        <w:tblW w:w="9782" w:type="dxa"/>
-        <w:tblInd w:w="-289" w:type="dxa"/>
-        <w:tblLook w:val="04A0" w:firstRow="1" w:lastRow="0" w:firstColumn="1" w:lastColumn="0" w:noHBand="0" w:noVBand="1"/>
-      </w:tblPr>
-      <w:tblGrid>
-        <w:gridCol w:w="1708"/>
-        <w:gridCol w:w="1752"/>
-        <w:gridCol w:w="1354"/>
-        <w:gridCol w:w="1341"/>
-        <w:gridCol w:w="632"/>
-        <w:gridCol w:w="658"/>
-        <w:gridCol w:w="1072"/>
-        <w:gridCol w:w="1265"/>
-      </w:tblGrid>
-      <w:tr>
-        <w:tc>
-          <w:tcPr>
-            <w:tcW w:w="1673" w:type="dxa"/>
-          </w:tcPr>
-          <w:p>
-            <w:pPr>
-              <w:rPr>
-                <w:rFonts w:ascii="Arial" w:hAnsi="Arial" w:cs="Arial"/>
-              </w:rPr>
-            </w:pPr>
-            <w:r>
-              <w:rPr>
-                <w:rFonts w:ascii="Arial" w:hAnsi="Arial" w:cs="Arial"/>
-              </w:rPr>
-              <w:t>Nome</w:t>
-            </w:r>
-          </w:p>
-        </w:tc>
-        <w:tc>
-          <w:tcPr>
-            <w:tcW w:w="1782" w:type="dxa"/>
-          </w:tcPr>
-          <w:p>
-            <w:pPr>
-              <w:rPr>
-                <w:rFonts w:ascii="Arial" w:hAnsi="Arial" w:cs="Arial"/>
-              </w:rPr>
-            </w:pPr>
-            <w:r>
-              <w:rPr>
-                <w:rFonts w:ascii="Arial" w:hAnsi="Arial" w:cs="Arial"/>
-              </w:rPr>
-              <w:t>Descrição</w:t>
-            </w:r>
-          </w:p>
-        </w:tc>
-        <w:tc>
-          <w:tcPr>
-            <w:tcW w:w="1354" w:type="dxa"/>
-          </w:tcPr>
-          <w:p>
-            <w:pPr>
-              <w:rPr>
-                <w:rFonts w:ascii="Arial" w:hAnsi="Arial" w:cs="Arial"/>
-              </w:rPr>
-            </w:pPr>
-            <w:r>
-              <w:rPr>
-                <w:rFonts w:ascii="Arial" w:hAnsi="Arial" w:cs="Arial"/>
-              </w:rPr>
-              <w:t>Autogerada</w:t>
-            </w:r>
-          </w:p>
-        </w:tc>
-        <w:tc>
-          <w:tcPr>
-            <w:tcW w:w="1341" w:type="dxa"/>
-          </w:tcPr>
-          <w:p>
-            <w:pPr>
-              <w:rPr>
-                <w:rFonts w:ascii="Arial" w:hAnsi="Arial" w:cs="Arial"/>
-              </w:rPr>
-            </w:pPr>
-            <w:r>
-              <w:rPr>
-                <w:rFonts w:ascii="Arial" w:hAnsi="Arial" w:cs="Arial"/>
-              </w:rPr>
-              <w:t>Tipo</w:t>
-            </w:r>
-          </w:p>
-        </w:tc>
-        <w:tc>
-          <w:tcPr>
-            <w:tcW w:w="632" w:type="dxa"/>
-          </w:tcPr>
-          <w:p>
-            <w:pPr>
-              <w:rPr>
-                <w:rFonts w:ascii="Arial" w:hAnsi="Arial" w:cs="Arial"/>
-              </w:rPr>
-            </w:pPr>
-            <w:r>
-              <w:rPr>
-                <w:rFonts w:ascii="Arial" w:hAnsi="Arial" w:cs="Arial"/>
-              </w:rPr>
-              <w:t>PK?</w:t>
-            </w:r>
-          </w:p>
-        </w:tc>
-        <w:tc>
-          <w:tcPr>
-            <w:tcW w:w="660" w:type="dxa"/>
-          </w:tcPr>
-          <w:p>
-            <w:pPr>
-              <w:rPr>
-                <w:rFonts w:ascii="Arial" w:hAnsi="Arial" w:cs="Arial"/>
-              </w:rPr>
-            </w:pPr>
-            <w:r>
-              <w:rPr>
-                <w:rFonts w:ascii="Arial" w:hAnsi="Arial" w:cs="Arial"/>
-              </w:rPr>
-              <w:t>FK?</w:t>
-            </w:r>
-          </w:p>
-        </w:tc>
-        <w:tc>
-          <w:tcPr>
-            <w:tcW w:w="1075" w:type="dxa"/>
-          </w:tcPr>
-          <w:p>
-            <w:pPr>
-              <w:rPr>
-                <w:rFonts w:ascii="Arial" w:hAnsi="Arial" w:cs="Arial"/>
-              </w:rPr>
-            </w:pPr>
-            <w:r>
-              <w:rPr>
-                <w:rFonts w:ascii="Arial" w:hAnsi="Arial" w:cs="Arial"/>
-              </w:rPr>
-              <w:t>Para quem?</w:t>
-            </w:r>
-          </w:p>
-        </w:tc>
-        <w:tc>
-          <w:tcPr>
-            <w:tcW w:w="1265" w:type="dxa"/>
-          </w:tcPr>
-          <w:p>
-            <w:pPr>
-              <w:rPr>
-                <w:rFonts w:ascii="Arial" w:hAnsi="Arial" w:cs="Arial"/>
-              </w:rPr>
-            </w:pPr>
-            <w:r>
-              <w:rPr>
-                <w:rFonts w:ascii="Arial" w:hAnsi="Arial" w:cs="Arial"/>
-              </w:rPr>
-              <w:t>Restrições</w:t>
-            </w:r>
-          </w:p>
-        </w:tc>
-      </w:tr>
-      <w:tr>
-        <w:tc>
-          <w:tcPr>
-            <w:tcW w:w="1673" w:type="dxa"/>
-          </w:tcPr>
-          <w:p>
-            <w:pPr>
-              <w:rPr>
-                <w:rFonts w:ascii="Arial" w:hAnsi="Arial" w:cs="Arial"/>
-              </w:rPr>
-            </w:pPr>
-            <w:r>
-              <w:rPr>
-                <w:rFonts w:ascii="Arial" w:hAnsi="Arial" w:cs="Arial"/>
-              </w:rPr>
-              <w:t>Post_id</w:t>
-            </w:r>
-          </w:p>
-        </w:tc>
-        <w:tc>
-          <w:tcPr>
-            <w:tcW w:w="1782" w:type="dxa"/>
-          </w:tcPr>
-          <w:p>
-            <w:pPr>
-              <w:rPr>
-                <w:rFonts w:ascii="Arial" w:hAnsi="Arial" w:cs="Arial"/>
-              </w:rPr>
-            </w:pPr>
-            <w:r>
-              <w:rPr>
-                <w:rFonts w:ascii="Arial" w:hAnsi="Arial" w:cs="Arial"/>
-              </w:rPr>
-              <w:t>Id do post</w:t>
-            </w:r>
-          </w:p>
-        </w:tc>
-        <w:tc>
-          <w:tcPr>
-            <w:tcW w:w="1354" w:type="dxa"/>
-          </w:tcPr>
-          <w:p>
-            <w:pPr>
-              <w:rPr>
-                <w:rFonts w:ascii="Arial" w:hAnsi="Arial" w:cs="Arial"/>
-              </w:rPr>
-            </w:pPr>
-            <w:r>
-              <w:rPr>
-                <w:rFonts w:ascii="Arial" w:hAnsi="Arial" w:cs="Arial"/>
-              </w:rPr>
-              <w:t>Não</w:t>
-            </w:r>
-          </w:p>
-        </w:tc>
-        <w:tc>
-          <w:tcPr>
-            <w:tcW w:w="1341" w:type="dxa"/>
-          </w:tcPr>
-          <w:p>
-            <w:pPr>
-              <w:rPr>
-                <w:rFonts w:ascii="Arial" w:hAnsi="Arial" w:cs="Arial"/>
-              </w:rPr>
-            </w:pPr>
-            <w:r>
-              <w:rPr>
-                <w:rFonts w:ascii="Arial" w:hAnsi="Arial" w:cs="Arial"/>
-              </w:rPr>
-              <w:t>INT</w:t>
-            </w:r>
-          </w:p>
-        </w:tc>
-        <w:tc>
-          <w:tcPr>
-            <w:tcW w:w="632" w:type="dxa"/>
-          </w:tcPr>
-          <w:p>
-            <w:pPr>
-              <w:rPr>
-                <w:rFonts w:ascii="Arial" w:hAnsi="Arial" w:cs="Arial"/>
-              </w:rPr>
-            </w:pPr>
-            <w:r>
-              <w:rPr>
-                <w:rFonts w:ascii="Arial" w:hAnsi="Arial" w:cs="Arial"/>
-              </w:rPr>
-              <w:t>Sim</w:t>
-            </w:r>
-          </w:p>
-        </w:tc>
-        <w:tc>
-          <w:tcPr>
-            <w:tcW w:w="660" w:type="dxa"/>
-          </w:tcPr>
-          <w:p>
-            <w:pPr>
-              <w:rPr>
-                <w:rFonts w:ascii="Arial" w:hAnsi="Arial" w:cs="Arial"/>
-              </w:rPr>
-            </w:pPr>
-            <w:r>
-              <w:rPr>
-                <w:rFonts w:ascii="Arial" w:hAnsi="Arial" w:cs="Arial"/>
-              </w:rPr>
-              <w:t>Sim</w:t>
-            </w:r>
-          </w:p>
-        </w:tc>
-        <w:tc>
-          <w:tcPr>
-            <w:tcW w:w="1075" w:type="dxa"/>
-          </w:tcPr>
-          <w:p>
-            <w:pPr>
-              <w:rPr>
-                <w:rFonts w:ascii="Arial" w:hAnsi="Arial" w:cs="Arial"/>
-              </w:rPr>
-            </w:pPr>
-            <w:r>
-              <w:rPr>
-                <w:rFonts w:ascii="Arial" w:hAnsi="Arial" w:cs="Arial"/>
-              </w:rPr>
-              <w:t>Post</w:t>
-            </w:r>
-          </w:p>
-        </w:tc>
-        <w:tc>
-          <w:tcPr>
-            <w:tcW w:w="1265" w:type="dxa"/>
-          </w:tcPr>
-          <w:p>
-            <w:pPr>
-              <w:rPr>
-                <w:rFonts w:ascii="Arial" w:hAnsi="Arial" w:cs="Arial"/>
-              </w:rPr>
-            </w:pPr>
-            <w:r>
-              <w:rPr>
-                <w:rFonts w:ascii="Arial" w:hAnsi="Arial" w:cs="Arial"/>
-              </w:rPr>
-              <w:t>-</w:t>
-            </w:r>
-          </w:p>
-        </w:tc>
-      </w:tr>
-      <w:tr>
-        <w:tc>
-          <w:tcPr>
-            <w:tcW w:w="1673" w:type="dxa"/>
-          </w:tcPr>
-          <w:p>
-            <w:pPr>
-              <w:rPr>
-                <w:rFonts w:ascii="Arial" w:hAnsi="Arial" w:cs="Arial"/>
-              </w:rPr>
-            </w:pPr>
-            <w:r>
-              <w:rPr>
-                <w:rFonts w:ascii="Arial" w:hAnsi="Arial" w:cs="Arial"/>
-              </w:rPr>
-              <w:t>N</w:t>
-            </w:r>
-            <w:r>
-              <w:rPr>
-                <w:rFonts w:ascii="Arial" w:hAnsi="Arial" w:cs="Arial"/>
-              </w:rPr>
-              <w:t>ome_passaro</w:t>
-            </w:r>
-          </w:p>
-        </w:tc>
-        <w:tc>
-          <w:tcPr>
-            <w:tcW w:w="1782" w:type="dxa"/>
-          </w:tcPr>
-          <w:p>
-            <w:pPr>
-              <w:rPr>
-                <w:rFonts w:ascii="Arial" w:hAnsi="Arial" w:cs="Arial"/>
-              </w:rPr>
-            </w:pPr>
-            <w:r>
-              <w:rPr>
-                <w:rFonts w:ascii="Arial" w:hAnsi="Arial" w:cs="Arial"/>
-              </w:rPr>
-              <w:t xml:space="preserve">Nome do </w:t>
-            </w:r>
-            <w:r>
-              <w:rPr>
-                <w:rFonts w:ascii="Arial" w:hAnsi="Arial" w:cs="Arial"/>
-              </w:rPr>
-              <w:t>pássaro marcado</w:t>
-            </w:r>
-          </w:p>
-        </w:tc>
-        <w:tc>
-          <w:tcPr>
-            <w:tcW w:w="1354" w:type="dxa"/>
-          </w:tcPr>
-          <w:p>
-            <w:pPr>
-              <w:rPr>
-                <w:rFonts w:ascii="Arial" w:hAnsi="Arial" w:cs="Arial"/>
-              </w:rPr>
-            </w:pPr>
-            <w:r>
-              <w:rPr>
-                <w:rFonts w:ascii="Arial" w:hAnsi="Arial" w:cs="Arial"/>
-              </w:rPr>
-              <w:t>Não</w:t>
-            </w:r>
-          </w:p>
-        </w:tc>
-        <w:tc>
-          <w:tcPr>
-            <w:tcW w:w="1341" w:type="dxa"/>
-          </w:tcPr>
-          <w:p>
-            <w:pPr>
-              <w:rPr>
-                <w:rFonts w:ascii="Arial" w:hAnsi="Arial" w:cs="Arial"/>
-              </w:rPr>
-            </w:pPr>
-            <w:r>
-              <w:rPr>
-                <w:rFonts w:ascii="Arial" w:hAnsi="Arial" w:cs="Arial"/>
-              </w:rPr>
-              <w:t>varchar(30)</w:t>
-            </w:r>
-          </w:p>
-        </w:tc>
-        <w:tc>
-          <w:tcPr>
-            <w:tcW w:w="632" w:type="dxa"/>
-          </w:tcPr>
-          <w:p>
-            <w:pPr>
-              <w:rPr>
-                <w:rFonts w:ascii="Arial" w:hAnsi="Arial" w:cs="Arial"/>
-              </w:rPr>
-            </w:pPr>
-            <w:r>
-              <w:rPr>
-                <w:rFonts w:ascii="Arial" w:hAnsi="Arial" w:cs="Arial"/>
-              </w:rPr>
-              <w:t>Sim</w:t>
-            </w:r>
-          </w:p>
-        </w:tc>
-        <w:tc>
-          <w:tcPr>
-            <w:tcW w:w="660" w:type="dxa"/>
-          </w:tcPr>
-          <w:p>
-            <w:pPr>
-              <w:rPr>
-                <w:rFonts w:ascii="Arial" w:hAnsi="Arial" w:cs="Arial"/>
-              </w:rPr>
-            </w:pPr>
-            <w:r>
-              <w:rPr>
-                <w:rFonts w:ascii="Arial" w:hAnsi="Arial" w:cs="Arial"/>
-              </w:rPr>
-              <w:t>Sim</w:t>
-            </w:r>
-          </w:p>
-        </w:tc>
-        <w:tc>
-          <w:tcPr>
-            <w:tcW w:w="1075" w:type="dxa"/>
-          </w:tcPr>
-          <w:p>
-            <w:pPr>
-              <w:rPr>
-                <w:rFonts w:ascii="Arial" w:hAnsi="Arial" w:cs="Arial"/>
-              </w:rPr>
-            </w:pPr>
-            <w:r>
-              <w:rPr>
-                <w:rFonts w:ascii="Arial" w:hAnsi="Arial" w:cs="Arial"/>
-              </w:rPr>
-              <w:t>Passaro</w:t>
-            </w:r>
-          </w:p>
-        </w:tc>
-        <w:tc>
-          <w:tcPr>
-            <w:tcW w:w="1265" w:type="dxa"/>
-          </w:tcPr>
-          <w:p>
-            <w:pPr>
-              <w:rPr>
-                <w:rFonts w:ascii="Arial" w:hAnsi="Arial" w:cs="Arial"/>
-              </w:rPr>
-            </w:pPr>
-            <w:r>
-              <w:rPr>
-                <w:rFonts w:ascii="Arial" w:hAnsi="Arial" w:cs="Arial"/>
-              </w:rPr>
-              <w:t>-</w:t>
-            </w:r>
-          </w:p>
-        </w:tc>
-      </w:tr>
-    </w:tbl>
-    <w:p>
-      <w:pPr>
-        <w:rPr>
-          <w:rFonts w:ascii="Arial" w:hAnsi="Arial" w:cs="Arial"/>
-          <w:sz w:val="24"/>
-          <w:szCs w:val="24"/>
-        </w:rPr>
-      </w:pPr>
-    </w:p>
-    <w:p>
-      <w:pPr>
-        <w:rPr>
-          <w:rFonts w:ascii="Arial" w:hAnsi="Arial" w:cs="Arial"/>
-          <w:sz w:val="24"/>
-          <w:szCs w:val="24"/>
-        </w:rPr>
-      </w:pPr>
-    </w:p>
-    <w:p>
-      <w:pPr>
-        <w:rPr>
-          <w:rFonts w:ascii="Arial" w:hAnsi="Arial" w:cs="Arial"/>
-          <w:sz w:val="24"/>
-          <w:szCs w:val="24"/>
-        </w:rPr>
-      </w:pPr>
-    </w:p>
-    <w:p>
-      <w:pPr>
-        <w:rPr>
-          <w:rFonts w:ascii="Arial" w:hAnsi="Arial" w:cs="Arial"/>
-          <w:b/>
-          <w:bCs/>
-        </w:rPr>
-      </w:pPr>
-      <w:r>
-        <w:rPr>
-          <w:rFonts w:ascii="Arial" w:hAnsi="Arial" w:cs="Arial"/>
-          <w:b/>
-          <w:bCs/>
-        </w:rPr>
-        <w:t xml:space="preserve">Tabela </w:t>
-      </w:r>
-      <w:r>
-        <w:rPr>
-          <w:rFonts w:ascii="Arial" w:hAnsi="Arial" w:cs="Arial"/>
-          <w:b/>
-          <w:bCs/>
-        </w:rPr>
-        <w:t>usuario</w:t>
-      </w:r>
-      <w:r>
-        <w:rPr>
-          <w:rFonts w:ascii="Arial" w:hAnsi="Arial" w:cs="Arial"/>
-          <w:b/>
-          <w:bCs/>
-        </w:rPr>
-        <w:t>_tag</w:t>
-      </w:r>
-      <w:r>
-        <w:rPr>
-          <w:rFonts w:ascii="Arial" w:hAnsi="Arial" w:cs="Arial"/>
-          <w:b/>
-          <w:bCs/>
-        </w:rPr>
-        <w:t>:</w:t>
-      </w:r>
-    </w:p>
-    <w:p>
-      <w:pPr>
-        <w:pStyle w:val="PargrafodaLista"/>
-        <w:numPr>
-          <w:ilvl w:val="0"/>
-          <w:numId w:val="4"/>
-        </w:numPr>
-        <w:rPr>
-          <w:rFonts w:ascii="Arial" w:hAnsi="Arial" w:cs="Arial"/>
-        </w:rPr>
-      </w:pPr>
-      <w:r>
-        <w:rPr>
-          <w:rFonts w:ascii="Arial" w:hAnsi="Arial" w:cs="Arial"/>
-        </w:rPr>
-        <w:t>Tabela utilizada para guardar</w:t>
-      </w:r>
-      <w:r>
-        <w:rPr>
-          <w:rFonts w:ascii="Arial" w:hAnsi="Arial" w:cs="Arial"/>
-        </w:rPr>
-        <w:t xml:space="preserve"> as tags de </w:t>
-      </w:r>
-      <w:r>
-        <w:rPr>
-          <w:rFonts w:ascii="Arial" w:hAnsi="Arial" w:cs="Arial"/>
-        </w:rPr>
-        <w:t>usuarios</w:t>
-      </w:r>
-      <w:r>
-        <w:rPr>
-          <w:rFonts w:ascii="Arial" w:hAnsi="Arial" w:cs="Arial"/>
-        </w:rPr>
-        <w:t xml:space="preserve"> em posts</w:t>
+        <w:t xml:space="preserve"> de pássaros em posts</w:t>
       </w:r>
       <w:r>
         <w:rPr>
@@ -5586,12 +5395,20 @@
                 <w:rFonts w:ascii="Arial" w:hAnsi="Arial" w:cs="Arial"/>
               </w:rPr>
             </w:pPr>
-            <w:r>
-              <w:rPr>
-                <w:rFonts w:ascii="Arial" w:hAnsi="Arial" w:cs="Arial"/>
-              </w:rPr>
-              <w:t>Post_id</w:t>
-            </w:r>
+            <w:proofErr w:type="spellStart"/>
+            <w:r>
+              <w:rPr>
+                <w:rFonts w:ascii="Arial" w:hAnsi="Arial" w:cs="Arial"/>
+              </w:rPr>
+              <w:t>p</w:t>
+            </w:r>
+            <w:r>
+              <w:rPr>
+                <w:rFonts w:ascii="Arial" w:hAnsi="Arial" w:cs="Arial"/>
+              </w:rPr>
+              <w:t>ost_id</w:t>
+            </w:r>
+            <w:proofErr w:type="spellEnd"/>
           </w:p>
         </w:tc>
         <w:tc>
@@ -5732,12 +5549,636 @@
                 <w:rFonts w:ascii="Arial" w:hAnsi="Arial" w:cs="Arial"/>
               </w:rPr>
             </w:pPr>
+            <w:proofErr w:type="spellStart"/>
+            <w:r>
+              <w:rPr>
+                <w:rFonts w:ascii="Arial" w:hAnsi="Arial" w:cs="Arial"/>
+              </w:rPr>
+              <w:t>n</w:t>
+            </w:r>
+            <w:r>
+              <w:rPr>
+                <w:rFonts w:ascii="Arial" w:hAnsi="Arial" w:cs="Arial"/>
+              </w:rPr>
+              <w:t>ome_passaro</w:t>
+            </w:r>
+            <w:proofErr w:type="spellEnd"/>
+          </w:p>
+        </w:tc>
+        <w:tc>
+          <w:tcPr>
+            <w:tcW w:w="1782" w:type="dxa"/>
+          </w:tcPr>
+          <w:p>
+            <w:pPr>
+              <w:rPr>
+                <w:rFonts w:ascii="Arial" w:hAnsi="Arial" w:cs="Arial"/>
+              </w:rPr>
+            </w:pPr>
+            <w:r>
+              <w:rPr>
+                <w:rFonts w:ascii="Arial" w:hAnsi="Arial" w:cs="Arial"/>
+              </w:rPr>
+              <w:t>Nome do pássaro marcado</w:t>
+            </w:r>
+          </w:p>
+        </w:tc>
+        <w:tc>
+          <w:tcPr>
+            <w:tcW w:w="1354" w:type="dxa"/>
+          </w:tcPr>
+          <w:p>
+            <w:pPr>
+              <w:rPr>
+                <w:rFonts w:ascii="Arial" w:hAnsi="Arial" w:cs="Arial"/>
+              </w:rPr>
+            </w:pPr>
+            <w:r>
+              <w:rPr>
+                <w:rFonts w:ascii="Arial" w:hAnsi="Arial" w:cs="Arial"/>
+              </w:rPr>
+              <w:t>Não</w:t>
+            </w:r>
+          </w:p>
+        </w:tc>
+        <w:tc>
+          <w:tcPr>
+            <w:tcW w:w="1341" w:type="dxa"/>
+          </w:tcPr>
+          <w:p>
+            <w:pPr>
+              <w:rPr>
+                <w:rFonts w:ascii="Arial" w:hAnsi="Arial" w:cs="Arial"/>
+              </w:rPr>
+            </w:pPr>
+            <w:proofErr w:type="spellStart"/>
+            <w:proofErr w:type="gramStart"/>
+            <w:r>
+              <w:rPr>
+                <w:rFonts w:ascii="Arial" w:hAnsi="Arial" w:cs="Arial"/>
+              </w:rPr>
+              <w:t>varchar</w:t>
+            </w:r>
+            <w:proofErr w:type="spellEnd"/>
+            <w:r>
+              <w:rPr>
+                <w:rFonts w:ascii="Arial" w:hAnsi="Arial" w:cs="Arial"/>
+              </w:rPr>
+              <w:t>(</w:t>
+            </w:r>
+            <w:proofErr w:type="gramEnd"/>
+            <w:r>
+              <w:rPr>
+                <w:rFonts w:ascii="Arial" w:hAnsi="Arial" w:cs="Arial"/>
+              </w:rPr>
+              <w:t>30)</w:t>
+            </w:r>
+          </w:p>
+        </w:tc>
+        <w:tc>
+          <w:tcPr>
+            <w:tcW w:w="632" w:type="dxa"/>
+          </w:tcPr>
+          <w:p>
+            <w:pPr>
+              <w:rPr>
+                <w:rFonts w:ascii="Arial" w:hAnsi="Arial" w:cs="Arial"/>
+              </w:rPr>
+            </w:pPr>
+            <w:r>
+              <w:rPr>
+                <w:rFonts w:ascii="Arial" w:hAnsi="Arial" w:cs="Arial"/>
+              </w:rPr>
+              <w:t>Sim</w:t>
+            </w:r>
+          </w:p>
+        </w:tc>
+        <w:tc>
+          <w:tcPr>
+            <w:tcW w:w="660" w:type="dxa"/>
+          </w:tcPr>
+          <w:p>
+            <w:pPr>
+              <w:rPr>
+                <w:rFonts w:ascii="Arial" w:hAnsi="Arial" w:cs="Arial"/>
+              </w:rPr>
+            </w:pPr>
+            <w:r>
+              <w:rPr>
+                <w:rFonts w:ascii="Arial" w:hAnsi="Arial" w:cs="Arial"/>
+              </w:rPr>
+              <w:t>Sim</w:t>
+            </w:r>
+          </w:p>
+        </w:tc>
+        <w:tc>
+          <w:tcPr>
+            <w:tcW w:w="1075" w:type="dxa"/>
+          </w:tcPr>
+          <w:p>
+            <w:pPr>
+              <w:rPr>
+                <w:rFonts w:ascii="Arial" w:hAnsi="Arial" w:cs="Arial"/>
+              </w:rPr>
+            </w:pPr>
+            <w:proofErr w:type="spellStart"/>
+            <w:r>
+              <w:rPr>
+                <w:rFonts w:ascii="Arial" w:hAnsi="Arial" w:cs="Arial"/>
+              </w:rPr>
+              <w:t>Passaro</w:t>
+            </w:r>
+            <w:proofErr w:type="spellEnd"/>
+          </w:p>
+        </w:tc>
+        <w:tc>
+          <w:tcPr>
+            <w:tcW w:w="1265" w:type="dxa"/>
+          </w:tcPr>
+          <w:p>
+            <w:pPr>
+              <w:rPr>
+                <w:rFonts w:ascii="Arial" w:hAnsi="Arial" w:cs="Arial"/>
+              </w:rPr>
+            </w:pPr>
+            <w:r>
+              <w:rPr>
+                <w:rFonts w:ascii="Arial" w:hAnsi="Arial" w:cs="Arial"/>
+              </w:rPr>
+              <w:t>-</w:t>
+            </w:r>
+          </w:p>
+        </w:tc>
+      </w:tr>
+    </w:tbl>
+    <w:p>
+      <w:pPr>
+        <w:rPr>
+          <w:rFonts w:ascii="Arial" w:hAnsi="Arial" w:cs="Arial"/>
+          <w:sz w:val="24"/>
+          <w:szCs w:val="24"/>
+        </w:rPr>
+      </w:pPr>
+    </w:p>
+    <w:p>
+      <w:pPr>
+        <w:rPr>
+          <w:rFonts w:ascii="Arial" w:hAnsi="Arial" w:cs="Arial"/>
+          <w:sz w:val="24"/>
+          <w:szCs w:val="24"/>
+        </w:rPr>
+      </w:pPr>
+    </w:p>
+    <w:p>
+      <w:pPr>
+        <w:rPr>
+          <w:rFonts w:ascii="Arial" w:hAnsi="Arial" w:cs="Arial"/>
+          <w:sz w:val="24"/>
+          <w:szCs w:val="24"/>
+        </w:rPr>
+      </w:pPr>
+    </w:p>
+    <w:p>
+      <w:pPr>
+        <w:rPr>
+          <w:rFonts w:ascii="Arial" w:hAnsi="Arial" w:cs="Arial"/>
+          <w:b/>
+          <w:bCs/>
+        </w:rPr>
+      </w:pPr>
+      <w:r>
+        <w:rPr>
+          <w:rFonts w:ascii="Arial" w:hAnsi="Arial" w:cs="Arial"/>
+          <w:b/>
+          <w:bCs/>
+        </w:rPr>
+        <w:t xml:space="preserve">Tabela </w:t>
+      </w:r>
+      <w:proofErr w:type="spellStart"/>
+      <w:r>
+        <w:rPr>
+          <w:rFonts w:ascii="Arial" w:hAnsi="Arial" w:cs="Arial"/>
+          <w:b/>
+          <w:bCs/>
+        </w:rPr>
+        <w:t>usuario_tag</w:t>
+      </w:r>
+      <w:proofErr w:type="spellEnd"/>
+      <w:r>
+        <w:rPr>
+          <w:rFonts w:ascii="Arial" w:hAnsi="Arial" w:cs="Arial"/>
+          <w:b/>
+          <w:bCs/>
+        </w:rPr>
+        <w:t>:</w:t>
+      </w:r>
+    </w:p>
+    <w:p>
+      <w:pPr>
+        <w:pStyle w:val="PargrafodaLista"/>
+        <w:numPr>
+          <w:ilvl w:val="0"/>
+          <w:numId w:val="4"/>
+        </w:numPr>
+        <w:rPr>
+          <w:rFonts w:ascii="Arial" w:hAnsi="Arial" w:cs="Arial"/>
+        </w:rPr>
+      </w:pPr>
+      <w:r>
+        <w:rPr>
+          <w:rFonts w:ascii="Arial" w:hAnsi="Arial" w:cs="Arial"/>
+        </w:rPr>
+        <w:t>Tabela utilizada para guardar</w:t>
+      </w:r>
+      <w:r>
+        <w:rPr>
+          <w:rFonts w:ascii="Arial" w:hAnsi="Arial" w:cs="Arial"/>
+        </w:rPr>
+        <w:t xml:space="preserve"> as </w:t>
+      </w:r>
+      <w:proofErr w:type="spellStart"/>
+      <w:r>
+        <w:rPr>
+          <w:rFonts w:ascii="Arial" w:hAnsi="Arial" w:cs="Arial"/>
+        </w:rPr>
+        <w:t>tags</w:t>
+      </w:r>
+      <w:proofErr w:type="spellEnd"/>
+      <w:r>
+        <w:rPr>
+          <w:rFonts w:ascii="Arial" w:hAnsi="Arial" w:cs="Arial"/>
+        </w:rPr>
+        <w:t xml:space="preserve"> de usu</w:t>
+      </w:r>
+      <w:r>
+        <w:rPr>
+          <w:rFonts w:ascii="Arial" w:hAnsi="Arial" w:cs="Arial"/>
+        </w:rPr>
+        <w:t>á</w:t>
+      </w:r>
+      <w:r>
+        <w:rPr>
+          <w:rFonts w:ascii="Arial" w:hAnsi="Arial" w:cs="Arial"/>
+        </w:rPr>
+        <w:t>rios em posts</w:t>
+      </w:r>
+      <w:r>
+        <w:rPr>
+          <w:rFonts w:ascii="Arial" w:hAnsi="Arial" w:cs="Arial"/>
+        </w:rPr>
+        <w:t>.</w:t>
+      </w:r>
+      <w:bookmarkStart w:id="0" w:name="_GoBack"/>
+      <w:bookmarkEnd w:id="0"/>
+    </w:p>
+    <w:p>
+      <w:pPr>
+        <w:pStyle w:val="PargrafodaLista"/>
+        <w:numPr>
+          <w:ilvl w:val="0"/>
+          <w:numId w:val="4"/>
+        </w:numPr>
+        <w:rPr>
+          <w:rFonts w:ascii="Arial" w:hAnsi="Arial" w:cs="Arial"/>
+        </w:rPr>
+      </w:pPr>
+      <w:r>
+        <w:rPr>
+          <w:rFonts w:ascii="Arial" w:hAnsi="Arial" w:cs="Arial"/>
+        </w:rPr>
+        <w:t>Campos:</w:t>
+      </w:r>
+    </w:p>
+    <w:tbl>
+      <w:tblPr>
+        <w:tblStyle w:val="Tabelacomgrade"/>
+        <w:tblW w:w="9782" w:type="dxa"/>
+        <w:tblInd w:w="-289" w:type="dxa"/>
+        <w:tblLook w:val="04A0" w:firstRow="1" w:lastRow="0" w:firstColumn="1" w:lastColumn="0" w:noHBand="0" w:noVBand="1"/>
+      </w:tblPr>
+      <w:tblGrid>
+        <w:gridCol w:w="1673"/>
+        <w:gridCol w:w="1782"/>
+        <w:gridCol w:w="1354"/>
+        <w:gridCol w:w="1341"/>
+        <w:gridCol w:w="632"/>
+        <w:gridCol w:w="660"/>
+        <w:gridCol w:w="1075"/>
+        <w:gridCol w:w="1265"/>
+      </w:tblGrid>
+      <w:tr>
+        <w:tc>
+          <w:tcPr>
+            <w:tcW w:w="1673" w:type="dxa"/>
+          </w:tcPr>
+          <w:p>
+            <w:pPr>
+              <w:rPr>
+                <w:rFonts w:ascii="Arial" w:hAnsi="Arial" w:cs="Arial"/>
+              </w:rPr>
+            </w:pPr>
+            <w:r>
+              <w:rPr>
+                <w:rFonts w:ascii="Arial" w:hAnsi="Arial" w:cs="Arial"/>
+              </w:rPr>
+              <w:t>Nome</w:t>
+            </w:r>
+          </w:p>
+        </w:tc>
+        <w:tc>
+          <w:tcPr>
+            <w:tcW w:w="1782" w:type="dxa"/>
+          </w:tcPr>
+          <w:p>
+            <w:pPr>
+              <w:rPr>
+                <w:rFonts w:ascii="Arial" w:hAnsi="Arial" w:cs="Arial"/>
+              </w:rPr>
+            </w:pPr>
+            <w:r>
+              <w:rPr>
+                <w:rFonts w:ascii="Arial" w:hAnsi="Arial" w:cs="Arial"/>
+              </w:rPr>
+              <w:t>Descrição</w:t>
+            </w:r>
+          </w:p>
+        </w:tc>
+        <w:tc>
+          <w:tcPr>
+            <w:tcW w:w="1354" w:type="dxa"/>
+          </w:tcPr>
+          <w:p>
+            <w:pPr>
+              <w:rPr>
+                <w:rFonts w:ascii="Arial" w:hAnsi="Arial" w:cs="Arial"/>
+              </w:rPr>
+            </w:pPr>
+            <w:r>
+              <w:rPr>
+                <w:rFonts w:ascii="Arial" w:hAnsi="Arial" w:cs="Arial"/>
+              </w:rPr>
+              <w:t>Autogerada</w:t>
+            </w:r>
+          </w:p>
+        </w:tc>
+        <w:tc>
+          <w:tcPr>
+            <w:tcW w:w="1341" w:type="dxa"/>
+          </w:tcPr>
+          <w:p>
+            <w:pPr>
+              <w:rPr>
+                <w:rFonts w:ascii="Arial" w:hAnsi="Arial" w:cs="Arial"/>
+              </w:rPr>
+            </w:pPr>
+            <w:r>
+              <w:rPr>
+                <w:rFonts w:ascii="Arial" w:hAnsi="Arial" w:cs="Arial"/>
+              </w:rPr>
+              <w:t>Tipo</w:t>
+            </w:r>
+          </w:p>
+        </w:tc>
+        <w:tc>
+          <w:tcPr>
+            <w:tcW w:w="632" w:type="dxa"/>
+          </w:tcPr>
+          <w:p>
+            <w:pPr>
+              <w:rPr>
+                <w:rFonts w:ascii="Arial" w:hAnsi="Arial" w:cs="Arial"/>
+              </w:rPr>
+            </w:pPr>
+            <w:r>
+              <w:rPr>
+                <w:rFonts w:ascii="Arial" w:hAnsi="Arial" w:cs="Arial"/>
+              </w:rPr>
+              <w:t>PK?</w:t>
+            </w:r>
+          </w:p>
+        </w:tc>
+        <w:tc>
+          <w:tcPr>
+            <w:tcW w:w="660" w:type="dxa"/>
+          </w:tcPr>
+          <w:p>
+            <w:pPr>
+              <w:rPr>
+                <w:rFonts w:ascii="Arial" w:hAnsi="Arial" w:cs="Arial"/>
+              </w:rPr>
+            </w:pPr>
+            <w:r>
+              <w:rPr>
+                <w:rFonts w:ascii="Arial" w:hAnsi="Arial" w:cs="Arial"/>
+              </w:rPr>
+              <w:t>FK?</w:t>
+            </w:r>
+          </w:p>
+        </w:tc>
+        <w:tc>
+          <w:tcPr>
+            <w:tcW w:w="1075" w:type="dxa"/>
+          </w:tcPr>
+          <w:p>
+            <w:pPr>
+              <w:rPr>
+                <w:rFonts w:ascii="Arial" w:hAnsi="Arial" w:cs="Arial"/>
+              </w:rPr>
+            </w:pPr>
+            <w:r>
+              <w:rPr>
+                <w:rFonts w:ascii="Arial" w:hAnsi="Arial" w:cs="Arial"/>
+              </w:rPr>
+              <w:t>Para quem?</w:t>
+            </w:r>
+          </w:p>
+        </w:tc>
+        <w:tc>
+          <w:tcPr>
+            <w:tcW w:w="1265" w:type="dxa"/>
+          </w:tcPr>
+          <w:p>
+            <w:pPr>
+              <w:rPr>
+                <w:rFonts w:ascii="Arial" w:hAnsi="Arial" w:cs="Arial"/>
+              </w:rPr>
+            </w:pPr>
+            <w:r>
+              <w:rPr>
+                <w:rFonts w:ascii="Arial" w:hAnsi="Arial" w:cs="Arial"/>
+              </w:rPr>
+              <w:t>Restrições</w:t>
+            </w:r>
+          </w:p>
+        </w:tc>
+      </w:tr>
+      <w:tr>
+        <w:tc>
+          <w:tcPr>
+            <w:tcW w:w="1673" w:type="dxa"/>
+          </w:tcPr>
+          <w:p>
+            <w:pPr>
+              <w:rPr>
+                <w:rFonts w:ascii="Arial" w:hAnsi="Arial" w:cs="Arial"/>
+              </w:rPr>
+            </w:pPr>
+            <w:proofErr w:type="spellStart"/>
+            <w:r>
+              <w:rPr>
+                <w:rFonts w:ascii="Arial" w:hAnsi="Arial" w:cs="Arial"/>
+              </w:rPr>
+              <w:t>Post_id</w:t>
+            </w:r>
+            <w:proofErr w:type="spellEnd"/>
+          </w:p>
+        </w:tc>
+        <w:tc>
+          <w:tcPr>
+            <w:tcW w:w="1782" w:type="dxa"/>
+          </w:tcPr>
+          <w:p>
+            <w:pPr>
+              <w:rPr>
+                <w:rFonts w:ascii="Arial" w:hAnsi="Arial" w:cs="Arial"/>
+              </w:rPr>
+            </w:pPr>
+            <w:r>
+              <w:rPr>
+                <w:rFonts w:ascii="Arial" w:hAnsi="Arial" w:cs="Arial"/>
+              </w:rPr>
+              <w:t>Id do post</w:t>
+            </w:r>
+          </w:p>
+        </w:tc>
+        <w:tc>
+          <w:tcPr>
+            <w:tcW w:w="1354" w:type="dxa"/>
+          </w:tcPr>
+          <w:p>
+            <w:pPr>
+              <w:rPr>
+                <w:rFonts w:ascii="Arial" w:hAnsi="Arial" w:cs="Arial"/>
+              </w:rPr>
+            </w:pPr>
+            <w:r>
+              <w:rPr>
+                <w:rFonts w:ascii="Arial" w:hAnsi="Arial" w:cs="Arial"/>
+              </w:rPr>
+              <w:t>Não</w:t>
+            </w:r>
+          </w:p>
+        </w:tc>
+        <w:tc>
+          <w:tcPr>
+            <w:tcW w:w="1341" w:type="dxa"/>
+          </w:tcPr>
+          <w:p>
+            <w:pPr>
+              <w:rPr>
+                <w:rFonts w:ascii="Arial" w:hAnsi="Arial" w:cs="Arial"/>
+              </w:rPr>
+            </w:pPr>
+            <w:r>
+              <w:rPr>
+                <w:rFonts w:ascii="Arial" w:hAnsi="Arial" w:cs="Arial"/>
+              </w:rPr>
+              <w:t>INT</w:t>
+            </w:r>
+          </w:p>
+        </w:tc>
+        <w:tc>
+          <w:tcPr>
+            <w:tcW w:w="632" w:type="dxa"/>
+          </w:tcPr>
+          <w:p>
+            <w:pPr>
+              <w:rPr>
+                <w:rFonts w:ascii="Arial" w:hAnsi="Arial" w:cs="Arial"/>
+              </w:rPr>
+            </w:pPr>
+            <w:r>
+              <w:rPr>
+                <w:rFonts w:ascii="Arial" w:hAnsi="Arial" w:cs="Arial"/>
+              </w:rPr>
+              <w:t>Sim</w:t>
+            </w:r>
+          </w:p>
+        </w:tc>
+        <w:tc>
+          <w:tcPr>
+            <w:tcW w:w="660" w:type="dxa"/>
+          </w:tcPr>
+          <w:p>
+            <w:pPr>
+              <w:rPr>
+                <w:rFonts w:ascii="Arial" w:hAnsi="Arial" w:cs="Arial"/>
+              </w:rPr>
+            </w:pPr>
+            <w:r>
+              <w:rPr>
+                <w:rFonts w:ascii="Arial" w:hAnsi="Arial" w:cs="Arial"/>
+              </w:rPr>
+              <w:t>Sim</w:t>
+            </w:r>
+          </w:p>
+        </w:tc>
+        <w:tc>
+          <w:tcPr>
+            <w:tcW w:w="1075" w:type="dxa"/>
+          </w:tcPr>
+          <w:p>
+            <w:pPr>
+              <w:rPr>
+                <w:rFonts w:ascii="Arial" w:hAnsi="Arial" w:cs="Arial"/>
+              </w:rPr>
+            </w:pPr>
+            <w:r>
+              <w:rPr>
+                <w:rFonts w:ascii="Arial" w:hAnsi="Arial" w:cs="Arial"/>
+              </w:rPr>
+              <w:t>Post</w:t>
+            </w:r>
+          </w:p>
+        </w:tc>
+        <w:tc>
+          <w:tcPr>
+            <w:tcW w:w="1265" w:type="dxa"/>
+          </w:tcPr>
+          <w:p>
+            <w:pPr>
+              <w:rPr>
+                <w:rFonts w:ascii="Arial" w:hAnsi="Arial" w:cs="Arial"/>
+              </w:rPr>
+            </w:pPr>
+            <w:r>
+              <w:rPr>
+                <w:rFonts w:ascii="Arial" w:hAnsi="Arial" w:cs="Arial"/>
+              </w:rPr>
+              <w:t>-</w:t>
+            </w:r>
+          </w:p>
+        </w:tc>
+      </w:tr>
+      <w:tr>
+        <w:tc>
+          <w:tcPr>
+            <w:tcW w:w="1673" w:type="dxa"/>
+          </w:tcPr>
+          <w:p>
+            <w:pPr>
+              <w:rPr>
+                <w:rFonts w:ascii="Arial" w:hAnsi="Arial" w:cs="Arial"/>
+              </w:rPr>
+            </w:pPr>
+            <w:proofErr w:type="spellStart"/>
             <w:r>
               <w:rPr>
                 <w:rFonts w:ascii="Arial" w:hAnsi="Arial" w:cs="Arial"/>
               </w:rPr>
               <w:t>Email</w:t>
             </w:r>
+            <w:proofErr w:type="spellEnd"/>
           </w:p>
         </w:tc>
         <w:tc>
@@ -5750,11 +6191,19 @@
                 <w:rFonts w:ascii="Arial" w:hAnsi="Arial" w:cs="Arial"/>
               </w:rPr>
             </w:pPr>
-            <w:r>
-              <w:rPr>
-                <w:rFonts w:ascii="Arial" w:hAnsi="Arial" w:cs="Arial"/>
-              </w:rPr>
-              <w:t>Email do usuário marcado</w:t>
+            <w:proofErr w:type="spellStart"/>
+            <w:r>
+              <w:rPr>
+                <w:rFonts w:ascii="Arial" w:hAnsi="Arial" w:cs="Arial"/>
+              </w:rPr>
+              <w:t>Email</w:t>
+            </w:r>
+            <w:proofErr w:type="spellEnd"/>
+            <w:r>
+              <w:rPr>
+                <w:rFonts w:ascii="Arial" w:hAnsi="Arial" w:cs="Arial"/>
+              </w:rPr>
+              <w:t xml:space="preserve"> do usuário marcado</w:t>
             </w:r>
           </w:p>
         </w:tc>
@@ -5786,11 +6235,27 @@
                 <w:rFonts w:ascii="Arial" w:hAnsi="Arial" w:cs="Arial"/>
               </w:rPr>
             </w:pPr>
-            <w:r>
-              <w:rPr>
-                <w:rFonts w:ascii="Arial" w:hAnsi="Arial" w:cs="Arial"/>
-              </w:rPr>
-              <w:t>varchar(30)</w:t>
+            <w:proofErr w:type="spellStart"/>
+            <w:proofErr w:type="gramStart"/>
+            <w:r>
+              <w:rPr>
+                <w:rFonts w:ascii="Arial" w:hAnsi="Arial" w:cs="Arial"/>
+              </w:rPr>
+              <w:t>varchar</w:t>
+            </w:r>
+            <w:proofErr w:type="spellEnd"/>
+            <w:r>
+              <w:rPr>
+                <w:rFonts w:ascii="Arial" w:hAnsi="Arial" w:cs="Arial"/>
+              </w:rPr>
+              <w:t>(</w:t>
+            </w:r>
+            <w:proofErr w:type="gramEnd"/>
+            <w:r>
+              <w:rPr>
+                <w:rFonts w:ascii="Arial" w:hAnsi="Arial" w:cs="Arial"/>
+              </w:rPr>
+              <w:t>30)</w:t>
             </w:r>
           </w:p>
         </w:tc>
@@ -5840,14 +6305,14 @@
                 <w:rFonts w:ascii="Arial" w:hAnsi="Arial" w:cs="Arial"/>
               </w:rPr>
             </w:pPr>
+            <w:proofErr w:type="spellStart"/>
             <w:r>
               <w:rPr>
                 <w:rFonts w:ascii="Arial" w:hAnsi="Arial" w:cs="Arial"/>
               </w:rPr>
               <w:t>Usuario</w:t>
             </w:r>
-            <w:bookmarkStart w:id="0" w:name="_GoBack"/>
-            <w:bookmarkEnd w:id="0"/>
+            <w:proofErr w:type="spellEnd"/>
           </w:p>
         </w:tc>
         <w:tc>

</xml_diff>